<commit_message>
Diagram added; Report changed;
</commit_message>
<xml_diff>
--- a/Диаграммы/Курсовая-1 (1).docx
+++ b/Диаграммы/Курсовая-1 (1).docx
@@ -4938,7 +4938,25 @@
           <w:sz w:val="28"/>
           <w:szCs w:val="28"/>
         </w:rPr>
-        <w:t>: На основе</w:t>
+        <w:t>:</w:t>
+      </w:r>
+      <w:r>
+        <w:rPr>
+          <w:rFonts w:ascii="Times New Roman" w:eastAsia="Times New Roman" w:hAnsi="Times New Roman" w:cs="Times New Roman"/>
+          <w:color w:val="000000"/>
+          <w:sz w:val="28"/>
+          <w:szCs w:val="28"/>
+        </w:rPr>
+        <w:t xml:space="preserve"> </w:t>
+      </w:r>
+      <w:r>
+        <w:rPr>
+          <w:rFonts w:ascii="Times New Roman" w:eastAsia="Times New Roman" w:hAnsi="Times New Roman" w:cs="Times New Roman"/>
+          <w:color w:val="000000"/>
+          <w:sz w:val="28"/>
+          <w:szCs w:val="28"/>
+        </w:rPr>
+        <w:t>На основе</w:t>
       </w:r>
       <w:proofErr w:type="gramEnd"/>
       <w:r>
@@ -5097,7 +5115,7 @@
     <w:p>
       <w:pPr>
         <w:spacing w:after="0" w:line="360" w:lineRule="auto"/>
-        <w:ind w:right="40" w:firstLine="708"/>
+        <w:ind w:firstLine="709"/>
         <w:jc w:val="both"/>
         <w:rPr>
           <w:rFonts w:ascii="Times New Roman" w:eastAsia="Times New Roman" w:hAnsi="Times New Roman" w:cs="Times New Roman"/>
@@ -5255,7 +5273,7 @@
     <w:p>
       <w:pPr>
         <w:spacing w:after="0" w:line="360" w:lineRule="auto"/>
-        <w:ind w:right="40" w:firstLine="708"/>
+        <w:ind w:firstLine="709"/>
         <w:jc w:val="both"/>
         <w:rPr>
           <w:rFonts w:ascii="Times New Roman" w:eastAsia="Times New Roman" w:hAnsi="Times New Roman" w:cs="Times New Roman"/>
@@ -5381,7 +5399,7 @@
     <w:p>
       <w:pPr>
         <w:spacing w:after="0" w:line="360" w:lineRule="auto"/>
-        <w:ind w:right="40" w:firstLine="708"/>
+        <w:ind w:firstLine="709"/>
         <w:jc w:val="both"/>
         <w:rPr>
           <w:rFonts w:ascii="Times New Roman" w:eastAsia="Times New Roman" w:hAnsi="Times New Roman" w:cs="Times New Roman"/>
@@ -5395,7 +5413,6 @@
           <w:sz w:val="28"/>
           <w:szCs w:val="28"/>
         </w:rPr>
-        <w:lastRenderedPageBreak/>
         <w:t xml:space="preserve">Таблица </w:t>
       </w:r>
       <w:r>
@@ -5448,7 +5465,16 @@
           <w:sz w:val="28"/>
           <w:szCs w:val="28"/>
         </w:rPr>
-        <w:t>), а также связь с конкретным пользователем через внешний ключ (</w:t>
+        <w:t xml:space="preserve">), а также связь с </w:t>
+      </w:r>
+      <w:r>
+        <w:rPr>
+          <w:rFonts w:ascii="Times New Roman" w:eastAsia="Times New Roman" w:hAnsi="Times New Roman" w:cs="Times New Roman"/>
+          <w:sz w:val="28"/>
+          <w:szCs w:val="28"/>
+        </w:rPr>
+        <w:lastRenderedPageBreak/>
+        <w:t>конкретным пользователем через внешний ключ (</w:t>
       </w:r>
       <w:proofErr w:type="spellStart"/>
       <w:r>
@@ -5526,7 +5552,7 @@
     <w:p>
       <w:pPr>
         <w:spacing w:after="0" w:line="360" w:lineRule="auto"/>
-        <w:ind w:right="40" w:firstLine="708"/>
+        <w:ind w:firstLine="709"/>
         <w:jc w:val="both"/>
         <w:rPr>
           <w:rFonts w:ascii="Times New Roman" w:eastAsia="Times New Roman" w:hAnsi="Times New Roman" w:cs="Times New Roman"/>
@@ -5634,7 +5660,7 @@
     <w:p>
       <w:pPr>
         <w:spacing w:after="0" w:line="360" w:lineRule="auto"/>
-        <w:ind w:right="40" w:firstLine="708"/>
+        <w:ind w:firstLine="709"/>
         <w:jc w:val="both"/>
         <w:rPr>
           <w:rFonts w:ascii="Times New Roman" w:eastAsia="Times New Roman" w:hAnsi="Times New Roman" w:cs="Times New Roman"/>
@@ -5780,7 +5806,7 @@
     <w:p>
       <w:pPr>
         <w:spacing w:after="0" w:line="360" w:lineRule="auto"/>
-        <w:ind w:right="40" w:firstLine="708"/>
+        <w:ind w:firstLine="709"/>
         <w:jc w:val="both"/>
         <w:rPr>
           <w:rFonts w:ascii="Times New Roman" w:eastAsia="Times New Roman" w:hAnsi="Times New Roman" w:cs="Times New Roman"/>
@@ -5890,7 +5916,7 @@
     <w:p>
       <w:pPr>
         <w:spacing w:after="0" w:line="360" w:lineRule="auto"/>
-        <w:ind w:right="40" w:firstLine="708"/>
+        <w:ind w:firstLine="709"/>
         <w:jc w:val="both"/>
         <w:rPr>
           <w:rFonts w:ascii="Times New Roman" w:eastAsia="Times New Roman" w:hAnsi="Times New Roman" w:cs="Times New Roman"/>
@@ -5921,7 +5947,7 @@
           <w:between w:val="nil"/>
         </w:pBdr>
         <w:spacing w:after="0" w:line="360" w:lineRule="auto"/>
-        <w:ind w:left="0" w:right="40" w:firstLine="709"/>
+        <w:ind w:left="0" w:firstLine="709"/>
         <w:jc w:val="both"/>
         <w:rPr>
           <w:rFonts w:ascii="Times New Roman" w:eastAsia="Times New Roman" w:hAnsi="Times New Roman" w:cs="Times New Roman"/>
@@ -6122,9 +6148,10 @@
         <w:t xml:space="preserve"> Диаграмма прецендентов</w:t>
       </w:r>
     </w:p>
-    <w:p/>
     <w:p>
       <w:pPr>
+        <w:spacing w:after="0" w:line="360" w:lineRule="auto"/>
+        <w:ind w:firstLine="709"/>
         <w:jc w:val="both"/>
         <w:rPr>
           <w:rFonts w:ascii="Times New Roman" w:eastAsia="Times New Roman" w:hAnsi="Times New Roman" w:cs="Times New Roman"/>
@@ -6143,6 +6170,8 @@
     </w:p>
     <w:p>
       <w:pPr>
+        <w:spacing w:after="0" w:line="360" w:lineRule="auto"/>
+        <w:ind w:firstLine="709"/>
         <w:jc w:val="both"/>
         <w:rPr>
           <w:rFonts w:ascii="Times New Roman" w:eastAsia="Times New Roman" w:hAnsi="Times New Roman" w:cs="Times New Roman"/>
@@ -6161,7 +6190,8 @@
     </w:p>
     <w:p>
       <w:pPr>
-        <w:ind w:firstLine="708"/>
+        <w:spacing w:after="0" w:line="360" w:lineRule="auto"/>
+        <w:ind w:firstLine="709"/>
         <w:jc w:val="both"/>
         <w:rPr>
           <w:rFonts w:ascii="Times New Roman" w:eastAsia="Times New Roman" w:hAnsi="Times New Roman" w:cs="Times New Roman"/>
@@ -6175,30 +6205,38 @@
           <w:sz w:val="28"/>
           <w:szCs w:val="28"/>
         </w:rPr>
-        <w:t>Вход в систему</w:t>
-      </w:r>
-      <w:proofErr w:type="gramStart"/>
-      <w:r>
-        <w:rPr>
-          <w:rFonts w:ascii="Times New Roman" w:eastAsia="Times New Roman" w:hAnsi="Times New Roman" w:cs="Times New Roman"/>
-          <w:sz w:val="28"/>
-          <w:szCs w:val="28"/>
-        </w:rPr>
-        <w:t>: После</w:t>
-      </w:r>
-      <w:proofErr w:type="gramEnd"/>
-      <w:r>
-        <w:rPr>
-          <w:rFonts w:ascii="Times New Roman" w:eastAsia="Times New Roman" w:hAnsi="Times New Roman" w:cs="Times New Roman"/>
-          <w:sz w:val="28"/>
-          <w:szCs w:val="28"/>
-        </w:rPr>
-        <w:t xml:space="preserve"> регистрации или при последующих посещениях системы пользователь может войти в свою учётную запись. Этот прецедент включает в себя процесс аутентификации пользователя, где он предоставляет свои учётные данные (например, адрес электронной почты и пароль) для входа в систему.</w:t>
+        <w:t xml:space="preserve">Вход в систему: </w:t>
+      </w:r>
+      <w:r>
+        <w:rPr>
+          <w:rFonts w:ascii="Times New Roman" w:eastAsia="Times New Roman" w:hAnsi="Times New Roman" w:cs="Times New Roman"/>
+          <w:sz w:val="28"/>
+          <w:szCs w:val="28"/>
+        </w:rPr>
+        <w:t>п</w:t>
+      </w:r>
+      <w:r>
+        <w:rPr>
+          <w:rFonts w:ascii="Times New Roman" w:eastAsia="Times New Roman" w:hAnsi="Times New Roman" w:cs="Times New Roman"/>
+          <w:sz w:val="28"/>
+          <w:szCs w:val="28"/>
+        </w:rPr>
+        <w:t xml:space="preserve">осле регистрации или при последующих посещениях системы пользователь может войти в свою учётную запись. Этот прецедент включает в себя процесс аутентификации пользователя, где он предоставляет </w:t>
+      </w:r>
+      <w:r>
+        <w:rPr>
+          <w:rFonts w:ascii="Times New Roman" w:eastAsia="Times New Roman" w:hAnsi="Times New Roman" w:cs="Times New Roman"/>
+          <w:sz w:val="28"/>
+          <w:szCs w:val="28"/>
+        </w:rPr>
+        <w:lastRenderedPageBreak/>
+        <w:t>свои учётные данные (например, адрес электронной почты и пароль) для входа в систему.</w:t>
       </w:r>
     </w:p>
     <w:p>
       <w:pPr>
-        <w:ind w:firstLine="708"/>
+        <w:spacing w:after="0" w:line="360" w:lineRule="auto"/>
+        <w:ind w:firstLine="709"/>
         <w:jc w:val="both"/>
         <w:rPr>
           <w:rFonts w:ascii="Times New Roman" w:eastAsia="Times New Roman" w:hAnsi="Times New Roman" w:cs="Times New Roman"/>
@@ -6212,13 +6250,13 @@
           <w:sz w:val="28"/>
           <w:szCs w:val="28"/>
         </w:rPr>
-        <w:lastRenderedPageBreak/>
         <w:t>Просмотр почты: Пользователь может просматривать свою электронную почту, просматривать полученные сообщения и отвечать на них.</w:t>
       </w:r>
     </w:p>
     <w:p>
       <w:pPr>
-        <w:ind w:firstLine="708"/>
+        <w:spacing w:after="0" w:line="360" w:lineRule="auto"/>
+        <w:ind w:firstLine="709"/>
         <w:jc w:val="both"/>
         <w:rPr>
           <w:rFonts w:ascii="Times New Roman" w:eastAsia="Times New Roman" w:hAnsi="Times New Roman" w:cs="Times New Roman"/>
@@ -6237,7 +6275,8 @@
     </w:p>
     <w:p>
       <w:pPr>
-        <w:ind w:firstLine="708"/>
+        <w:spacing w:after="0" w:line="360" w:lineRule="auto"/>
+        <w:ind w:firstLine="709"/>
         <w:jc w:val="both"/>
         <w:rPr>
           <w:rFonts w:ascii="Times New Roman" w:eastAsia="Times New Roman" w:hAnsi="Times New Roman" w:cs="Times New Roman"/>
@@ -6261,7 +6300,7 @@
           <w:numId w:val="8"/>
         </w:numPr>
         <w:spacing w:after="0" w:line="360" w:lineRule="auto"/>
-        <w:ind w:left="283" w:right="40" w:firstLine="705"/>
+        <w:ind w:left="0" w:firstLine="709"/>
         <w:jc w:val="both"/>
         <w:rPr>
           <w:rFonts w:ascii="Times New Roman" w:eastAsia="Times New Roman" w:hAnsi="Times New Roman" w:cs="Times New Roman"/>
@@ -6275,25 +6314,1882 @@
           <w:sz w:val="28"/>
           <w:szCs w:val="28"/>
         </w:rPr>
-        <w:t>Реализация чистой архитектуры (Рис. 8)</w:t>
-      </w:r>
+        <w:t>Диаграмма классов для доменного слоя</w:t>
+      </w:r>
+      <w:r>
+        <w:rPr>
+          <w:rFonts w:ascii="Times New Roman" w:eastAsia="Times New Roman" w:hAnsi="Times New Roman" w:cs="Times New Roman"/>
+          <w:sz w:val="28"/>
+          <w:szCs w:val="28"/>
+        </w:rPr>
+        <w:t xml:space="preserve"> </w:t>
+      </w:r>
+      <w:r>
+        <w:rPr>
+          <w:rFonts w:ascii="Times New Roman" w:eastAsia="Times New Roman" w:hAnsi="Times New Roman" w:cs="Times New Roman"/>
+          <w:sz w:val="28"/>
+          <w:szCs w:val="28"/>
+        </w:rPr>
+        <w:t xml:space="preserve">(Рис. 8) </w:t>
+      </w:r>
+      <w:r>
+        <w:rPr>
+          <w:rFonts w:ascii="Times New Roman" w:eastAsia="Times New Roman" w:hAnsi="Times New Roman" w:cs="Times New Roman"/>
+          <w:sz w:val="28"/>
+          <w:szCs w:val="28"/>
+        </w:rPr>
+        <w:t>в проектировании программного обеспечения является мощным инструментом для визуализации структуры и отношений между классами, которые составляют основу программной системы. Она помогает разработчикам лучше понять, как компоненты системы взаимодействуют друг с другом на уровне домена, что является ключевым аспектом при разработке сложных приложений.</w:t>
+      </w:r>
+    </w:p>
+    <w:p>
+      <w:pPr>
+        <w:keepNext/>
+        <w:spacing w:after="0" w:line="360" w:lineRule="auto"/>
+        <w:jc w:val="center"/>
+      </w:pPr>
+      <w:r>
+        <w:rPr>
+          <w:noProof/>
+        </w:rPr>
+        <w:lastRenderedPageBreak/>
+        <w:drawing>
+          <wp:inline distT="0" distB="0" distL="0" distR="0" wp14:anchorId="6C87F6EF" wp14:editId="6A48C727">
+            <wp:extent cx="4259625" cy="3943168"/>
+            <wp:effectExtent l="0" t="0" r="7620" b="635"/>
+            <wp:docPr id="12" name="Рисунок 12"/>
+            <wp:cNvGraphicFramePr>
+              <a:graphicFrameLocks xmlns:a="http://schemas.openxmlformats.org/drawingml/2006/main" noChangeAspect="1"/>
+            </wp:cNvGraphicFramePr>
+            <a:graphic xmlns:a="http://schemas.openxmlformats.org/drawingml/2006/main">
+              <a:graphicData uri="http://schemas.openxmlformats.org/drawingml/2006/picture">
+                <pic:pic xmlns:pic="http://schemas.openxmlformats.org/drawingml/2006/picture">
+                  <pic:nvPicPr>
+                    <pic:cNvPr id="1" name=""/>
+                    <pic:cNvPicPr/>
+                  </pic:nvPicPr>
+                  <pic:blipFill>
+                    <a:blip r:embed="rId14"/>
+                    <a:stretch>
+                      <a:fillRect/>
+                    </a:stretch>
+                  </pic:blipFill>
+                  <pic:spPr>
+                    <a:xfrm>
+                      <a:off x="0" y="0"/>
+                      <a:ext cx="4268739" cy="3951605"/>
+                    </a:xfrm>
+                    <a:prstGeom prst="rect">
+                      <a:avLst/>
+                    </a:prstGeom>
+                  </pic:spPr>
+                </pic:pic>
+              </a:graphicData>
+            </a:graphic>
+          </wp:inline>
+        </w:drawing>
+      </w:r>
+    </w:p>
+    <w:p>
+      <w:pPr>
+        <w:pStyle w:val="af"/>
+        <w:pBdr>
+          <w:top w:val="nil"/>
+          <w:left w:val="nil"/>
+          <w:bottom w:val="nil"/>
+          <w:right w:val="nil"/>
+          <w:between w:val="nil"/>
+        </w:pBdr>
+        <w:spacing w:after="0" w:line="360" w:lineRule="auto"/>
+        <w:ind w:left="0"/>
+        <w:jc w:val="center"/>
+        <w:rPr>
+          <w:rFonts w:ascii="Times New Roman" w:eastAsia="Times New Roman" w:hAnsi="Times New Roman" w:cs="Times New Roman"/>
+          <w:color w:val="000000"/>
+          <w:sz w:val="28"/>
+          <w:szCs w:val="28"/>
+        </w:rPr>
+      </w:pPr>
+      <w:r>
+        <w:rPr>
+          <w:rFonts w:ascii="Times New Roman" w:eastAsia="Times New Roman" w:hAnsi="Times New Roman" w:cs="Times New Roman"/>
+          <w:color w:val="000000"/>
+          <w:sz w:val="28"/>
+          <w:szCs w:val="28"/>
+        </w:rPr>
+        <w:t xml:space="preserve">Рис. </w:t>
+      </w:r>
+      <w:r>
+        <w:rPr>
+          <w:rFonts w:ascii="Times New Roman" w:eastAsia="Times New Roman" w:hAnsi="Times New Roman" w:cs="Times New Roman"/>
+          <w:sz w:val="28"/>
+          <w:szCs w:val="28"/>
+        </w:rPr>
+        <w:t>8</w:t>
+      </w:r>
+      <w:r>
+        <w:rPr>
+          <w:rFonts w:ascii="Times New Roman" w:eastAsia="Times New Roman" w:hAnsi="Times New Roman" w:cs="Times New Roman"/>
+          <w:color w:val="000000"/>
+          <w:sz w:val="28"/>
+          <w:szCs w:val="28"/>
+        </w:rPr>
+        <w:t xml:space="preserve"> Диаграмма </w:t>
+      </w:r>
+      <w:r>
+        <w:rPr>
+          <w:rFonts w:ascii="Times New Roman" w:eastAsia="Times New Roman" w:hAnsi="Times New Roman" w:cs="Times New Roman"/>
+          <w:color w:val="000000"/>
+          <w:sz w:val="28"/>
+          <w:szCs w:val="28"/>
+        </w:rPr>
+        <w:t>классов для доменного слоя</w:t>
+      </w:r>
+    </w:p>
+    <w:p>
+      <w:pPr>
+        <w:spacing w:after="0" w:line="360" w:lineRule="auto"/>
+        <w:ind w:firstLine="709"/>
+        <w:jc w:val="both"/>
+        <w:rPr>
+          <w:rFonts w:ascii="Times New Roman" w:eastAsia="Times New Roman" w:hAnsi="Times New Roman" w:cs="Times New Roman"/>
+          <w:sz w:val="28"/>
+          <w:szCs w:val="28"/>
+        </w:rPr>
+      </w:pPr>
+      <w:r>
+        <w:rPr>
+          <w:rFonts w:ascii="Times New Roman" w:eastAsia="Times New Roman" w:hAnsi="Times New Roman" w:cs="Times New Roman"/>
+          <w:sz w:val="28"/>
+          <w:szCs w:val="28"/>
+        </w:rPr>
+        <w:t xml:space="preserve">В данной диаграмме основные классы, такие как </w:t>
+      </w:r>
+      <w:proofErr w:type="spellStart"/>
+      <w:r>
+        <w:rPr>
+          <w:rFonts w:ascii="Times New Roman" w:eastAsia="Times New Roman" w:hAnsi="Times New Roman" w:cs="Times New Roman"/>
+          <w:sz w:val="28"/>
+          <w:szCs w:val="28"/>
+        </w:rPr>
+        <w:t>BaseEntity</w:t>
+      </w:r>
+      <w:proofErr w:type="spellEnd"/>
+      <w:r>
+        <w:rPr>
+          <w:rFonts w:ascii="Times New Roman" w:eastAsia="Times New Roman" w:hAnsi="Times New Roman" w:cs="Times New Roman"/>
+          <w:sz w:val="28"/>
+          <w:szCs w:val="28"/>
+        </w:rPr>
+        <w:t xml:space="preserve">, </w:t>
+      </w:r>
+      <w:proofErr w:type="spellStart"/>
+      <w:r>
+        <w:rPr>
+          <w:rFonts w:ascii="Times New Roman" w:eastAsia="Times New Roman" w:hAnsi="Times New Roman" w:cs="Times New Roman"/>
+          <w:sz w:val="28"/>
+          <w:szCs w:val="28"/>
+        </w:rPr>
+        <w:t>UserValidator</w:t>
+      </w:r>
+      <w:proofErr w:type="spellEnd"/>
+      <w:r>
+        <w:rPr>
+          <w:rFonts w:ascii="Times New Roman" w:eastAsia="Times New Roman" w:hAnsi="Times New Roman" w:cs="Times New Roman"/>
+          <w:sz w:val="28"/>
+          <w:szCs w:val="28"/>
+        </w:rPr>
+        <w:t xml:space="preserve">, User, </w:t>
+      </w:r>
+      <w:proofErr w:type="spellStart"/>
+      <w:r>
+        <w:rPr>
+          <w:rFonts w:ascii="Times New Roman" w:eastAsia="Times New Roman" w:hAnsi="Times New Roman" w:cs="Times New Roman"/>
+          <w:sz w:val="28"/>
+          <w:szCs w:val="28"/>
+        </w:rPr>
+        <w:t>MessageValidator</w:t>
+      </w:r>
+      <w:proofErr w:type="spellEnd"/>
+      <w:r>
+        <w:rPr>
+          <w:rFonts w:ascii="Times New Roman" w:eastAsia="Times New Roman" w:hAnsi="Times New Roman" w:cs="Times New Roman"/>
+          <w:sz w:val="28"/>
+          <w:szCs w:val="28"/>
+        </w:rPr>
+        <w:t xml:space="preserve">, Message и </w:t>
+      </w:r>
+      <w:proofErr w:type="spellStart"/>
+      <w:r>
+        <w:rPr>
+          <w:rFonts w:ascii="Times New Roman" w:eastAsia="Times New Roman" w:hAnsi="Times New Roman" w:cs="Times New Roman"/>
+          <w:sz w:val="28"/>
+          <w:szCs w:val="28"/>
+        </w:rPr>
+        <w:t>AttachmentValidator</w:t>
+      </w:r>
+      <w:proofErr w:type="spellEnd"/>
+      <w:r>
+        <w:rPr>
+          <w:rFonts w:ascii="Times New Roman" w:eastAsia="Times New Roman" w:hAnsi="Times New Roman" w:cs="Times New Roman"/>
+          <w:sz w:val="28"/>
+          <w:szCs w:val="28"/>
+        </w:rPr>
+        <w:t>, представляют различные абстракции или концепции в рамках доменной модели. Каждый из этих классов обычно имеет свои уникальные атрибуты и методы, которые отражают их поведение и характеристики. Например, класс User может содержать атрибуты, такие как полное имя пользователя (</w:t>
+      </w:r>
+      <w:proofErr w:type="spellStart"/>
+      <w:r>
+        <w:rPr>
+          <w:rFonts w:ascii="Times New Roman" w:eastAsia="Times New Roman" w:hAnsi="Times New Roman" w:cs="Times New Roman"/>
+          <w:sz w:val="28"/>
+          <w:szCs w:val="28"/>
+        </w:rPr>
+        <w:t>FullName</w:t>
+      </w:r>
+      <w:proofErr w:type="spellEnd"/>
+      <w:r>
+        <w:rPr>
+          <w:rFonts w:ascii="Times New Roman" w:eastAsia="Times New Roman" w:hAnsi="Times New Roman" w:cs="Times New Roman"/>
+          <w:sz w:val="28"/>
+          <w:szCs w:val="28"/>
+        </w:rPr>
+        <w:t>), пароль (Password), адрес электронной почты (</w:t>
+      </w:r>
+      <w:proofErr w:type="spellStart"/>
+      <w:r>
+        <w:rPr>
+          <w:rFonts w:ascii="Times New Roman" w:eastAsia="Times New Roman" w:hAnsi="Times New Roman" w:cs="Times New Roman"/>
+          <w:sz w:val="28"/>
+          <w:szCs w:val="28"/>
+        </w:rPr>
+        <w:t>Email</w:t>
+      </w:r>
+      <w:proofErr w:type="spellEnd"/>
+      <w:r>
+        <w:rPr>
+          <w:rFonts w:ascii="Times New Roman" w:eastAsia="Times New Roman" w:hAnsi="Times New Roman" w:cs="Times New Roman"/>
+          <w:sz w:val="28"/>
+          <w:szCs w:val="28"/>
+        </w:rPr>
+        <w:t>), роль (</w:t>
+      </w:r>
+      <w:proofErr w:type="spellStart"/>
+      <w:r>
+        <w:rPr>
+          <w:rFonts w:ascii="Times New Roman" w:eastAsia="Times New Roman" w:hAnsi="Times New Roman" w:cs="Times New Roman"/>
+          <w:sz w:val="28"/>
+          <w:szCs w:val="28"/>
+        </w:rPr>
+        <w:t>Role</w:t>
+      </w:r>
+      <w:proofErr w:type="spellEnd"/>
+      <w:r>
+        <w:rPr>
+          <w:rFonts w:ascii="Times New Roman" w:eastAsia="Times New Roman" w:hAnsi="Times New Roman" w:cs="Times New Roman"/>
+          <w:sz w:val="28"/>
+          <w:szCs w:val="28"/>
+        </w:rPr>
+        <w:t>), а также методы для обновления этих атрибутов.</w:t>
+      </w:r>
+    </w:p>
+    <w:p>
+      <w:pPr>
+        <w:spacing w:after="0" w:line="360" w:lineRule="auto"/>
+        <w:ind w:firstLine="709"/>
+        <w:jc w:val="both"/>
+        <w:rPr>
+          <w:rFonts w:ascii="Times New Roman" w:eastAsia="Times New Roman" w:hAnsi="Times New Roman" w:cs="Times New Roman"/>
+          <w:sz w:val="28"/>
+          <w:szCs w:val="28"/>
+        </w:rPr>
+      </w:pPr>
+      <w:r>
+        <w:rPr>
+          <w:rFonts w:ascii="Times New Roman" w:eastAsia="Times New Roman" w:hAnsi="Times New Roman" w:cs="Times New Roman"/>
+          <w:sz w:val="28"/>
+          <w:szCs w:val="28"/>
+        </w:rPr>
+        <w:t>Кроме того, на диаграмме отображаются различные типы отношений между классами, такие как наследование и ассоциации. Наследование позволяет классам наследовать атрибуты и методы от других классов, что способствует повторному использованию кода и упрощает его поддержку. Ассоциации, с другой стороны, указывают на связи или взаимодействия между классами, например, класс User может быть ассоциирован с классом Message через отношение отправителя-получателя.</w:t>
+      </w:r>
+    </w:p>
+    <w:p>
+      <w:pPr>
+        <w:spacing w:after="0" w:line="360" w:lineRule="auto"/>
+        <w:ind w:firstLine="709"/>
+        <w:jc w:val="both"/>
+        <w:rPr>
+          <w:rFonts w:ascii="Times New Roman" w:eastAsia="Times New Roman" w:hAnsi="Times New Roman" w:cs="Times New Roman"/>
+          <w:sz w:val="28"/>
+          <w:szCs w:val="28"/>
+        </w:rPr>
+      </w:pPr>
+      <w:r>
+        <w:rPr>
+          <w:rFonts w:ascii="Times New Roman" w:eastAsia="Times New Roman" w:hAnsi="Times New Roman" w:cs="Times New Roman"/>
+          <w:sz w:val="28"/>
+          <w:szCs w:val="28"/>
+        </w:rPr>
+        <w:lastRenderedPageBreak/>
+        <w:t>Использование диаграммы классов доменного слоя позволяет не только лучше понять структуру программной системы, но и обеспечивает эффективное средство коммуникации между членами команды разработки, архитекторами и другими заинтересованными сторонами. Она помогает улучшить общее понимание архитектуры системы и способствует ее дальнейшему развитию и сопровождению.</w:t>
+      </w:r>
+      <w:r>
+        <w:rPr>
+          <w:rFonts w:ascii="Times New Roman" w:eastAsia="Times New Roman" w:hAnsi="Times New Roman" w:cs="Times New Roman"/>
+          <w:sz w:val="28"/>
+          <w:szCs w:val="28"/>
+        </w:rPr>
+        <w:t xml:space="preserve"> </w:t>
+      </w:r>
+    </w:p>
+    <w:p>
+      <w:pPr>
+        <w:numPr>
+          <w:ilvl w:val="0"/>
+          <w:numId w:val="8"/>
+        </w:numPr>
+        <w:spacing w:after="0" w:line="360" w:lineRule="auto"/>
+        <w:ind w:left="0" w:firstLine="709"/>
+        <w:jc w:val="both"/>
+        <w:rPr>
+          <w:rFonts w:ascii="Times New Roman" w:eastAsia="Times New Roman" w:hAnsi="Times New Roman" w:cs="Times New Roman"/>
+          <w:sz w:val="28"/>
+          <w:szCs w:val="28"/>
+        </w:rPr>
+      </w:pPr>
+      <w:r>
+        <w:rPr>
+          <w:rFonts w:ascii="Times New Roman" w:eastAsia="Times New Roman" w:hAnsi="Times New Roman" w:cs="Times New Roman"/>
+          <w:sz w:val="28"/>
+          <w:szCs w:val="28"/>
+        </w:rPr>
+        <w:t>Диаграмма классов для слоя</w:t>
+      </w:r>
+      <w:r>
+        <w:rPr>
+          <w:rFonts w:ascii="Times New Roman" w:eastAsia="Times New Roman" w:hAnsi="Times New Roman" w:cs="Times New Roman"/>
+          <w:sz w:val="28"/>
+          <w:szCs w:val="28"/>
+        </w:rPr>
+        <w:t xml:space="preserve"> инфраструктуры</w:t>
+      </w:r>
+      <w:r>
+        <w:rPr>
+          <w:rFonts w:ascii="Times New Roman" w:eastAsia="Times New Roman" w:hAnsi="Times New Roman" w:cs="Times New Roman"/>
+          <w:sz w:val="28"/>
+          <w:szCs w:val="28"/>
+        </w:rPr>
+        <w:t xml:space="preserve"> (Рис. 9)</w:t>
+      </w:r>
+      <w:r>
+        <w:rPr>
+          <w:rFonts w:ascii="Times New Roman" w:eastAsia="Times New Roman" w:hAnsi="Times New Roman" w:cs="Times New Roman"/>
+          <w:sz w:val="28"/>
+          <w:szCs w:val="28"/>
+        </w:rPr>
+        <w:t xml:space="preserve">: </w:t>
+      </w:r>
+      <w:r>
+        <w:rPr>
+          <w:rFonts w:ascii="Times New Roman" w:eastAsia="Times New Roman" w:hAnsi="Times New Roman" w:cs="Times New Roman"/>
+          <w:sz w:val="28"/>
+          <w:szCs w:val="28"/>
+        </w:rPr>
+        <w:t>н</w:t>
+      </w:r>
+      <w:r>
+        <w:rPr>
+          <w:rFonts w:ascii="Times New Roman" w:eastAsia="Times New Roman" w:hAnsi="Times New Roman" w:cs="Times New Roman"/>
+          <w:sz w:val="28"/>
+          <w:szCs w:val="28"/>
+        </w:rPr>
+        <w:t xml:space="preserve">а </w:t>
+      </w:r>
+      <w:r>
+        <w:rPr>
+          <w:rFonts w:ascii="Times New Roman" w:eastAsia="Times New Roman" w:hAnsi="Times New Roman" w:cs="Times New Roman"/>
+          <w:sz w:val="28"/>
+          <w:szCs w:val="28"/>
+        </w:rPr>
+        <w:t xml:space="preserve">рисунке </w:t>
+      </w:r>
+      <w:r>
+        <w:rPr>
+          <w:rFonts w:ascii="Times New Roman" w:eastAsia="Times New Roman" w:hAnsi="Times New Roman" w:cs="Times New Roman"/>
+          <w:sz w:val="28"/>
+          <w:szCs w:val="28"/>
+        </w:rPr>
+        <w:t xml:space="preserve">представлена диаграмма классов с несколькими классами и их отношениями в контексте разработки программного обеспечения. Диаграмма структурирована на три колонки, каждая из которых представляет разные компоненты, помеченные как </w:t>
+      </w:r>
+      <w:r>
+        <w:rPr>
+          <w:rFonts w:ascii="Arial" w:eastAsia="Arial" w:hAnsi="Arial" w:cs="Arial"/>
+          <w:sz w:val="27"/>
+          <w:szCs w:val="27"/>
+          <w:highlight w:val="white"/>
+        </w:rPr>
+        <w:t>«</w:t>
+      </w:r>
+      <w:r>
+        <w:rPr>
+          <w:rFonts w:ascii="Times New Roman" w:eastAsia="Times New Roman" w:hAnsi="Times New Roman" w:cs="Times New Roman"/>
+          <w:sz w:val="28"/>
+          <w:szCs w:val="28"/>
+        </w:rPr>
+        <w:t>Infrastructure</w:t>
+      </w:r>
+      <w:r>
+        <w:rPr>
+          <w:rFonts w:ascii="Arial" w:eastAsia="Arial" w:hAnsi="Arial" w:cs="Arial"/>
+          <w:sz w:val="27"/>
+          <w:szCs w:val="27"/>
+          <w:highlight w:val="white"/>
+        </w:rPr>
+        <w:t>»</w:t>
+      </w:r>
+      <w:r>
+        <w:rPr>
+          <w:rFonts w:ascii="Times New Roman" w:eastAsia="Times New Roman" w:hAnsi="Times New Roman" w:cs="Times New Roman"/>
+          <w:sz w:val="28"/>
+          <w:szCs w:val="28"/>
+        </w:rPr>
+        <w:t xml:space="preserve">, </w:t>
+      </w:r>
+      <w:r>
+        <w:rPr>
+          <w:rFonts w:ascii="Arial" w:eastAsia="Arial" w:hAnsi="Arial" w:cs="Arial"/>
+          <w:sz w:val="27"/>
+          <w:szCs w:val="27"/>
+          <w:highlight w:val="white"/>
+        </w:rPr>
+        <w:t>«</w:t>
+      </w:r>
+      <w:proofErr w:type="spellStart"/>
+      <w:r>
+        <w:rPr>
+          <w:rFonts w:ascii="Times New Roman" w:eastAsia="Times New Roman" w:hAnsi="Times New Roman" w:cs="Times New Roman"/>
+          <w:sz w:val="28"/>
+          <w:szCs w:val="28"/>
+        </w:rPr>
+        <w:t>Context</w:t>
+      </w:r>
+      <w:proofErr w:type="spellEnd"/>
+      <w:r>
+        <w:rPr>
+          <w:rFonts w:ascii="Arial" w:eastAsia="Arial" w:hAnsi="Arial" w:cs="Arial"/>
+          <w:sz w:val="27"/>
+          <w:szCs w:val="27"/>
+          <w:highlight w:val="white"/>
+        </w:rPr>
+        <w:t>»</w:t>
+      </w:r>
+      <w:r>
+        <w:rPr>
+          <w:rFonts w:ascii="Times New Roman" w:eastAsia="Times New Roman" w:hAnsi="Times New Roman" w:cs="Times New Roman"/>
+          <w:sz w:val="28"/>
+          <w:szCs w:val="28"/>
+        </w:rPr>
+        <w:t xml:space="preserve"> и </w:t>
+      </w:r>
+      <w:r>
+        <w:rPr>
+          <w:rFonts w:ascii="Arial" w:eastAsia="Arial" w:hAnsi="Arial" w:cs="Arial"/>
+          <w:sz w:val="27"/>
+          <w:szCs w:val="27"/>
+          <w:highlight w:val="white"/>
+        </w:rPr>
+        <w:t>«</w:t>
+      </w:r>
+      <w:proofErr w:type="spellStart"/>
+      <w:r>
+        <w:rPr>
+          <w:rFonts w:ascii="Times New Roman" w:eastAsia="Times New Roman" w:hAnsi="Times New Roman" w:cs="Times New Roman"/>
+          <w:sz w:val="28"/>
+          <w:szCs w:val="28"/>
+        </w:rPr>
+        <w:t>Repositories</w:t>
+      </w:r>
+      <w:proofErr w:type="spellEnd"/>
+      <w:r>
+        <w:rPr>
+          <w:rFonts w:ascii="Arial" w:eastAsia="Arial" w:hAnsi="Arial" w:cs="Arial"/>
+          <w:sz w:val="27"/>
+          <w:szCs w:val="27"/>
+          <w:highlight w:val="white"/>
+        </w:rPr>
+        <w:t>»</w:t>
+      </w:r>
+      <w:r>
+        <w:rPr>
+          <w:rFonts w:ascii="Times New Roman" w:eastAsia="Times New Roman" w:hAnsi="Times New Roman" w:cs="Times New Roman"/>
+          <w:sz w:val="28"/>
+          <w:szCs w:val="28"/>
+        </w:rPr>
+        <w:t>.</w:t>
+      </w:r>
+    </w:p>
+    <w:p>
+      <w:pPr>
+        <w:pStyle w:val="af"/>
+        <w:keepNext/>
+        <w:numPr>
+          <w:ilvl w:val="0"/>
+          <w:numId w:val="8"/>
+        </w:numPr>
+        <w:spacing w:after="0" w:line="360" w:lineRule="auto"/>
+        <w:ind w:left="0" w:firstLine="0"/>
+        <w:jc w:val="center"/>
+      </w:pPr>
+      <w:r>
+        <w:rPr>
+          <w:noProof/>
+        </w:rPr>
+        <w:drawing>
+          <wp:inline distT="0" distB="0" distL="0" distR="0" wp14:anchorId="0D06015B" wp14:editId="3A6EB6D5">
+            <wp:extent cx="4259625" cy="3943168"/>
+            <wp:effectExtent l="0" t="0" r="7620" b="635"/>
+            <wp:docPr id="13" name="Рисунок 13"/>
+            <wp:cNvGraphicFramePr>
+              <a:graphicFrameLocks xmlns:a="http://schemas.openxmlformats.org/drawingml/2006/main" noChangeAspect="1"/>
+            </wp:cNvGraphicFramePr>
+            <a:graphic xmlns:a="http://schemas.openxmlformats.org/drawingml/2006/main">
+              <a:graphicData uri="http://schemas.openxmlformats.org/drawingml/2006/picture">
+                <pic:pic xmlns:pic="http://schemas.openxmlformats.org/drawingml/2006/picture">
+                  <pic:nvPicPr>
+                    <pic:cNvPr id="1" name=""/>
+                    <pic:cNvPicPr/>
+                  </pic:nvPicPr>
+                  <pic:blipFill>
+                    <a:blip r:embed="rId14"/>
+                    <a:stretch>
+                      <a:fillRect/>
+                    </a:stretch>
+                  </pic:blipFill>
+                  <pic:spPr>
+                    <a:xfrm>
+                      <a:off x="0" y="0"/>
+                      <a:ext cx="4268739" cy="3951605"/>
+                    </a:xfrm>
+                    <a:prstGeom prst="rect">
+                      <a:avLst/>
+                    </a:prstGeom>
+                  </pic:spPr>
+                </pic:pic>
+              </a:graphicData>
+            </a:graphic>
+          </wp:inline>
+        </w:drawing>
+      </w:r>
+    </w:p>
+    <w:p>
+      <w:pPr>
+        <w:pBdr>
+          <w:top w:val="nil"/>
+          <w:left w:val="nil"/>
+          <w:bottom w:val="nil"/>
+          <w:right w:val="nil"/>
+          <w:between w:val="nil"/>
+        </w:pBdr>
+        <w:spacing w:after="0" w:line="360" w:lineRule="auto"/>
+        <w:jc w:val="center"/>
+        <w:rPr>
+          <w:rFonts w:ascii="Times New Roman" w:eastAsia="Times New Roman" w:hAnsi="Times New Roman" w:cs="Times New Roman"/>
+          <w:color w:val="000000"/>
+          <w:sz w:val="28"/>
+          <w:szCs w:val="28"/>
+        </w:rPr>
+      </w:pPr>
+      <w:r>
+        <w:rPr>
+          <w:rFonts w:ascii="Times New Roman" w:eastAsia="Times New Roman" w:hAnsi="Times New Roman" w:cs="Times New Roman"/>
+          <w:color w:val="000000"/>
+          <w:sz w:val="28"/>
+          <w:szCs w:val="28"/>
+        </w:rPr>
+        <w:t xml:space="preserve">Рис. </w:t>
+      </w:r>
+      <w:r>
+        <w:rPr>
+          <w:rFonts w:ascii="Times New Roman" w:eastAsia="Times New Roman" w:hAnsi="Times New Roman" w:cs="Times New Roman"/>
+          <w:sz w:val="28"/>
+          <w:szCs w:val="28"/>
+        </w:rPr>
+        <w:t>9</w:t>
+      </w:r>
+      <w:r>
+        <w:rPr>
+          <w:rFonts w:ascii="Times New Roman" w:eastAsia="Times New Roman" w:hAnsi="Times New Roman" w:cs="Times New Roman"/>
+          <w:color w:val="000000"/>
+          <w:sz w:val="28"/>
+          <w:szCs w:val="28"/>
+        </w:rPr>
+        <w:t xml:space="preserve"> Диаграмма классов для слоя</w:t>
+      </w:r>
+      <w:r>
+        <w:rPr>
+          <w:rFonts w:ascii="Times New Roman" w:eastAsia="Times New Roman" w:hAnsi="Times New Roman" w:cs="Times New Roman"/>
+          <w:color w:val="000000"/>
+          <w:sz w:val="28"/>
+          <w:szCs w:val="28"/>
+        </w:rPr>
+        <w:t xml:space="preserve"> инфраструктуры</w:t>
+      </w:r>
+    </w:p>
+    <w:p>
+      <w:pPr>
+        <w:spacing w:after="0" w:line="360" w:lineRule="auto"/>
+        <w:ind w:firstLine="709"/>
+        <w:jc w:val="both"/>
+        <w:rPr>
+          <w:rFonts w:ascii="Times New Roman" w:eastAsia="Times New Roman" w:hAnsi="Times New Roman" w:cs="Times New Roman"/>
+          <w:sz w:val="28"/>
+          <w:szCs w:val="28"/>
+        </w:rPr>
+      </w:pPr>
+      <w:r>
+        <w:rPr>
+          <w:rFonts w:ascii="Times New Roman" w:eastAsia="Times New Roman" w:hAnsi="Times New Roman" w:cs="Times New Roman"/>
+          <w:sz w:val="28"/>
+          <w:szCs w:val="28"/>
+        </w:rPr>
+        <w:t>В</w:t>
+      </w:r>
+      <w:r>
+        <w:rPr>
+          <w:rFonts w:ascii="Times New Roman" w:eastAsia="Times New Roman" w:hAnsi="Times New Roman" w:cs="Times New Roman"/>
+          <w:sz w:val="28"/>
+          <w:szCs w:val="28"/>
+          <w:lang w:val="en-US"/>
+        </w:rPr>
+        <w:t xml:space="preserve"> </w:t>
+      </w:r>
+      <w:r>
+        <w:rPr>
+          <w:rFonts w:ascii="Times New Roman" w:eastAsia="Times New Roman" w:hAnsi="Times New Roman" w:cs="Times New Roman"/>
+          <w:sz w:val="28"/>
+          <w:szCs w:val="28"/>
+        </w:rPr>
+        <w:t>колонке</w:t>
+      </w:r>
+      <w:r>
+        <w:rPr>
+          <w:rFonts w:ascii="Times New Roman" w:eastAsia="Times New Roman" w:hAnsi="Times New Roman" w:cs="Times New Roman"/>
+          <w:sz w:val="28"/>
+          <w:szCs w:val="28"/>
+          <w:lang w:val="en-US"/>
+        </w:rPr>
+        <w:t xml:space="preserve"> </w:t>
+      </w:r>
+      <w:r>
+        <w:rPr>
+          <w:rFonts w:ascii="Arial" w:eastAsia="Arial" w:hAnsi="Arial" w:cs="Arial"/>
+          <w:sz w:val="27"/>
+          <w:szCs w:val="27"/>
+          <w:highlight w:val="white"/>
+          <w:lang w:val="en-US"/>
+        </w:rPr>
+        <w:t>«</w:t>
+      </w:r>
+      <w:r>
+        <w:rPr>
+          <w:rFonts w:ascii="Times New Roman" w:eastAsia="Times New Roman" w:hAnsi="Times New Roman" w:cs="Times New Roman"/>
+          <w:sz w:val="28"/>
+          <w:szCs w:val="28"/>
+          <w:lang w:val="en-US"/>
+        </w:rPr>
+        <w:t>Infrastructure</w:t>
+      </w:r>
+      <w:r>
+        <w:rPr>
+          <w:rFonts w:ascii="Arial" w:eastAsia="Arial" w:hAnsi="Arial" w:cs="Arial"/>
+          <w:sz w:val="27"/>
+          <w:szCs w:val="27"/>
+          <w:highlight w:val="white"/>
+          <w:lang w:val="en-US"/>
+        </w:rPr>
+        <w:t>»</w:t>
+      </w:r>
+      <w:r>
+        <w:rPr>
+          <w:rFonts w:ascii="Times New Roman" w:eastAsia="Times New Roman" w:hAnsi="Times New Roman" w:cs="Times New Roman"/>
+          <w:sz w:val="28"/>
+          <w:szCs w:val="28"/>
+          <w:lang w:val="en-US"/>
+        </w:rPr>
+        <w:t xml:space="preserve"> </w:t>
+      </w:r>
+      <w:r>
+        <w:rPr>
+          <w:rFonts w:ascii="Times New Roman" w:eastAsia="Times New Roman" w:hAnsi="Times New Roman" w:cs="Times New Roman"/>
+          <w:sz w:val="28"/>
+          <w:szCs w:val="28"/>
+        </w:rPr>
+        <w:t>присутствует</w:t>
+      </w:r>
+      <w:r>
+        <w:rPr>
+          <w:rFonts w:ascii="Times New Roman" w:eastAsia="Times New Roman" w:hAnsi="Times New Roman" w:cs="Times New Roman"/>
+          <w:sz w:val="28"/>
+          <w:szCs w:val="28"/>
+          <w:lang w:val="en-US"/>
+        </w:rPr>
+        <w:t xml:space="preserve"> </w:t>
+      </w:r>
+      <w:r>
+        <w:rPr>
+          <w:rFonts w:ascii="Times New Roman" w:eastAsia="Times New Roman" w:hAnsi="Times New Roman" w:cs="Times New Roman"/>
+          <w:sz w:val="28"/>
+          <w:szCs w:val="28"/>
+        </w:rPr>
+        <w:t>четыре</w:t>
+      </w:r>
+      <w:r>
+        <w:rPr>
+          <w:rFonts w:ascii="Times New Roman" w:eastAsia="Times New Roman" w:hAnsi="Times New Roman" w:cs="Times New Roman"/>
+          <w:sz w:val="28"/>
+          <w:szCs w:val="28"/>
+          <w:lang w:val="en-US"/>
+        </w:rPr>
+        <w:t xml:space="preserve"> </w:t>
+      </w:r>
+      <w:r>
+        <w:rPr>
+          <w:rFonts w:ascii="Times New Roman" w:eastAsia="Times New Roman" w:hAnsi="Times New Roman" w:cs="Times New Roman"/>
+          <w:sz w:val="28"/>
+          <w:szCs w:val="28"/>
+        </w:rPr>
+        <w:t>класса</w:t>
+      </w:r>
+      <w:r>
+        <w:rPr>
+          <w:rFonts w:ascii="Times New Roman" w:eastAsia="Times New Roman" w:hAnsi="Times New Roman" w:cs="Times New Roman"/>
+          <w:sz w:val="28"/>
+          <w:szCs w:val="28"/>
+          <w:lang w:val="en-US"/>
+        </w:rPr>
+        <w:t xml:space="preserve">: </w:t>
+      </w:r>
+      <w:proofErr w:type="spellStart"/>
+      <w:r>
+        <w:rPr>
+          <w:rFonts w:ascii="Times New Roman" w:eastAsia="Times New Roman" w:hAnsi="Times New Roman" w:cs="Times New Roman"/>
+          <w:sz w:val="28"/>
+          <w:szCs w:val="28"/>
+          <w:lang w:val="en-US"/>
+        </w:rPr>
+        <w:t>UserConfigTypeConfiguration</w:t>
+      </w:r>
+      <w:proofErr w:type="spellEnd"/>
+      <w:r>
+        <w:rPr>
+          <w:rFonts w:ascii="Times New Roman" w:eastAsia="Times New Roman" w:hAnsi="Times New Roman" w:cs="Times New Roman"/>
+          <w:sz w:val="28"/>
+          <w:szCs w:val="28"/>
+          <w:lang w:val="en-US"/>
+        </w:rPr>
+        <w:t xml:space="preserve">, </w:t>
+      </w:r>
+      <w:proofErr w:type="spellStart"/>
+      <w:r>
+        <w:rPr>
+          <w:rFonts w:ascii="Times New Roman" w:eastAsia="Times New Roman" w:hAnsi="Times New Roman" w:cs="Times New Roman"/>
+          <w:sz w:val="28"/>
+          <w:szCs w:val="28"/>
+          <w:lang w:val="en-US"/>
+        </w:rPr>
+        <w:t>ContactConfigTypeConfiguration</w:t>
+      </w:r>
+      <w:proofErr w:type="spellEnd"/>
+      <w:r>
+        <w:rPr>
+          <w:rFonts w:ascii="Times New Roman" w:eastAsia="Times New Roman" w:hAnsi="Times New Roman" w:cs="Times New Roman"/>
+          <w:sz w:val="28"/>
+          <w:szCs w:val="28"/>
+          <w:lang w:val="en-US"/>
+        </w:rPr>
+        <w:t xml:space="preserve">, </w:t>
+      </w:r>
+      <w:proofErr w:type="spellStart"/>
+      <w:r>
+        <w:rPr>
+          <w:rFonts w:ascii="Times New Roman" w:eastAsia="Times New Roman" w:hAnsi="Times New Roman" w:cs="Times New Roman"/>
+          <w:sz w:val="28"/>
+          <w:szCs w:val="28"/>
+          <w:lang w:val="en-US"/>
+        </w:rPr>
+        <w:t>AttachmentConfigTypeConfiguration</w:t>
+      </w:r>
+      <w:proofErr w:type="spellEnd"/>
+      <w:r>
+        <w:rPr>
+          <w:rFonts w:ascii="Times New Roman" w:eastAsia="Times New Roman" w:hAnsi="Times New Roman" w:cs="Times New Roman"/>
+          <w:sz w:val="28"/>
+          <w:szCs w:val="28"/>
+          <w:lang w:val="en-US"/>
+        </w:rPr>
+        <w:t xml:space="preserve"> </w:t>
+      </w:r>
+      <w:r>
+        <w:rPr>
+          <w:rFonts w:ascii="Times New Roman" w:eastAsia="Times New Roman" w:hAnsi="Times New Roman" w:cs="Times New Roman"/>
+          <w:sz w:val="28"/>
+          <w:szCs w:val="28"/>
+        </w:rPr>
+        <w:t>и</w:t>
+      </w:r>
+      <w:r>
+        <w:rPr>
+          <w:rFonts w:ascii="Times New Roman" w:eastAsia="Times New Roman" w:hAnsi="Times New Roman" w:cs="Times New Roman"/>
+          <w:sz w:val="28"/>
+          <w:szCs w:val="28"/>
+          <w:lang w:val="en-US"/>
+        </w:rPr>
+        <w:t xml:space="preserve"> </w:t>
+      </w:r>
+      <w:proofErr w:type="spellStart"/>
+      <w:r>
+        <w:rPr>
+          <w:rFonts w:ascii="Times New Roman" w:eastAsia="Times New Roman" w:hAnsi="Times New Roman" w:cs="Times New Roman"/>
+          <w:sz w:val="28"/>
+          <w:szCs w:val="28"/>
+          <w:lang w:val="en-US"/>
+        </w:rPr>
+        <w:t>DatabaseConfiguration</w:t>
+      </w:r>
+      <w:proofErr w:type="spellEnd"/>
+      <w:r>
+        <w:rPr>
+          <w:rFonts w:ascii="Times New Roman" w:eastAsia="Times New Roman" w:hAnsi="Times New Roman" w:cs="Times New Roman"/>
+          <w:sz w:val="28"/>
+          <w:szCs w:val="28"/>
+          <w:lang w:val="en-US"/>
+        </w:rPr>
+        <w:t xml:space="preserve">. </w:t>
+      </w:r>
+      <w:r>
+        <w:rPr>
+          <w:rFonts w:ascii="Times New Roman" w:eastAsia="Times New Roman" w:hAnsi="Times New Roman" w:cs="Times New Roman"/>
+          <w:sz w:val="28"/>
+          <w:szCs w:val="28"/>
+        </w:rPr>
+        <w:t xml:space="preserve">Каждый класс </w:t>
+      </w:r>
+      <w:r>
+        <w:rPr>
+          <w:rFonts w:ascii="Times New Roman" w:eastAsia="Times New Roman" w:hAnsi="Times New Roman" w:cs="Times New Roman"/>
+          <w:sz w:val="28"/>
+          <w:szCs w:val="28"/>
+        </w:rPr>
+        <w:lastRenderedPageBreak/>
+        <w:t xml:space="preserve">имеет свойства, перечисленные в нем, такие как </w:t>
+      </w:r>
+      <w:proofErr w:type="spellStart"/>
+      <w:r>
+        <w:rPr>
+          <w:rFonts w:ascii="Times New Roman" w:eastAsia="Times New Roman" w:hAnsi="Times New Roman" w:cs="Times New Roman"/>
+          <w:sz w:val="28"/>
+          <w:szCs w:val="28"/>
+        </w:rPr>
+        <w:t>UserConfigTypeId</w:t>
+      </w:r>
+      <w:proofErr w:type="spellEnd"/>
+      <w:r>
+        <w:rPr>
+          <w:rFonts w:ascii="Times New Roman" w:eastAsia="Times New Roman" w:hAnsi="Times New Roman" w:cs="Times New Roman"/>
+          <w:sz w:val="28"/>
+          <w:szCs w:val="28"/>
+        </w:rPr>
+        <w:t xml:space="preserve"> в классе </w:t>
+      </w:r>
+      <w:proofErr w:type="spellStart"/>
+      <w:r>
+        <w:rPr>
+          <w:rFonts w:ascii="Times New Roman" w:eastAsia="Times New Roman" w:hAnsi="Times New Roman" w:cs="Times New Roman"/>
+          <w:sz w:val="28"/>
+          <w:szCs w:val="28"/>
+        </w:rPr>
+        <w:t>UserConfigTypeConfiguration</w:t>
+      </w:r>
+      <w:proofErr w:type="spellEnd"/>
+      <w:r>
+        <w:rPr>
+          <w:rFonts w:ascii="Times New Roman" w:eastAsia="Times New Roman" w:hAnsi="Times New Roman" w:cs="Times New Roman"/>
+          <w:sz w:val="28"/>
+          <w:szCs w:val="28"/>
+        </w:rPr>
+        <w:t>.</w:t>
+      </w:r>
+    </w:p>
+    <w:p>
+      <w:pPr>
+        <w:spacing w:after="0" w:line="360" w:lineRule="auto"/>
+        <w:ind w:firstLine="709"/>
+        <w:jc w:val="both"/>
+        <w:rPr>
+          <w:rFonts w:ascii="Times New Roman" w:eastAsia="Times New Roman" w:hAnsi="Times New Roman" w:cs="Times New Roman"/>
+          <w:sz w:val="28"/>
+          <w:szCs w:val="28"/>
+        </w:rPr>
+      </w:pPr>
+      <w:r>
+        <w:rPr>
+          <w:rFonts w:ascii="Times New Roman" w:eastAsia="Times New Roman" w:hAnsi="Times New Roman" w:cs="Times New Roman"/>
+          <w:sz w:val="28"/>
+          <w:szCs w:val="28"/>
+        </w:rPr>
+        <w:t>Колонка</w:t>
+      </w:r>
+      <w:r>
+        <w:rPr>
+          <w:rFonts w:ascii="Times New Roman" w:eastAsia="Times New Roman" w:hAnsi="Times New Roman" w:cs="Times New Roman"/>
+          <w:sz w:val="28"/>
+          <w:szCs w:val="28"/>
+        </w:rPr>
+        <w:t xml:space="preserve"> </w:t>
+      </w:r>
+      <w:r>
+        <w:rPr>
+          <w:rFonts w:ascii="Arial" w:eastAsia="Arial" w:hAnsi="Arial" w:cs="Arial"/>
+          <w:sz w:val="27"/>
+          <w:szCs w:val="27"/>
+          <w:highlight w:val="white"/>
+        </w:rPr>
+        <w:t>«</w:t>
+      </w:r>
+      <w:proofErr w:type="spellStart"/>
+      <w:r>
+        <w:rPr>
+          <w:rFonts w:ascii="Times New Roman" w:eastAsia="Times New Roman" w:hAnsi="Times New Roman" w:cs="Times New Roman"/>
+          <w:sz w:val="28"/>
+          <w:szCs w:val="28"/>
+        </w:rPr>
+        <w:t>Context</w:t>
+      </w:r>
+      <w:proofErr w:type="spellEnd"/>
+      <w:r>
+        <w:rPr>
+          <w:rFonts w:ascii="Arial" w:eastAsia="Arial" w:hAnsi="Arial" w:cs="Arial"/>
+          <w:sz w:val="27"/>
+          <w:szCs w:val="27"/>
+          <w:highlight w:val="white"/>
+        </w:rPr>
+        <w:t>»</w:t>
+      </w:r>
+      <w:r>
+        <w:rPr>
+          <w:rFonts w:ascii="Times New Roman" w:eastAsia="Times New Roman" w:hAnsi="Times New Roman" w:cs="Times New Roman"/>
+          <w:sz w:val="28"/>
+          <w:szCs w:val="28"/>
+        </w:rPr>
+        <w:t xml:space="preserve"> содержит один класс под названием </w:t>
+      </w:r>
+      <w:proofErr w:type="spellStart"/>
+      <w:r>
+        <w:rPr>
+          <w:rFonts w:ascii="Times New Roman" w:eastAsia="Times New Roman" w:hAnsi="Times New Roman" w:cs="Times New Roman"/>
+          <w:sz w:val="28"/>
+          <w:szCs w:val="28"/>
+        </w:rPr>
+        <w:t>DatabaseContext</w:t>
+      </w:r>
+      <w:proofErr w:type="spellEnd"/>
+      <w:r>
+        <w:rPr>
+          <w:rFonts w:ascii="Times New Roman" w:eastAsia="Times New Roman" w:hAnsi="Times New Roman" w:cs="Times New Roman"/>
+          <w:sz w:val="28"/>
+          <w:szCs w:val="28"/>
+        </w:rPr>
+        <w:t xml:space="preserve"> со свойствами, такими как </w:t>
+      </w:r>
+      <w:proofErr w:type="spellStart"/>
+      <w:r>
+        <w:rPr>
+          <w:rFonts w:ascii="Times New Roman" w:eastAsia="Times New Roman" w:hAnsi="Times New Roman" w:cs="Times New Roman"/>
+          <w:sz w:val="28"/>
+          <w:szCs w:val="28"/>
+        </w:rPr>
+        <w:t>Users</w:t>
+      </w:r>
+      <w:proofErr w:type="spellEnd"/>
+      <w:r>
+        <w:rPr>
+          <w:rFonts w:ascii="Times New Roman" w:eastAsia="Times New Roman" w:hAnsi="Times New Roman" w:cs="Times New Roman"/>
+          <w:sz w:val="28"/>
+          <w:szCs w:val="28"/>
+        </w:rPr>
+        <w:t xml:space="preserve">: </w:t>
+      </w:r>
+      <w:proofErr w:type="spellStart"/>
+      <w:r>
+        <w:rPr>
+          <w:rFonts w:ascii="Times New Roman" w:eastAsia="Times New Roman" w:hAnsi="Times New Roman" w:cs="Times New Roman"/>
+          <w:sz w:val="28"/>
+          <w:szCs w:val="28"/>
+          <w:lang w:val="en-US"/>
+        </w:rPr>
+        <w:t>DbSet</w:t>
+      </w:r>
+      <w:proofErr w:type="spellEnd"/>
+      <w:r>
+        <w:rPr>
+          <w:rFonts w:ascii="Times New Roman" w:eastAsia="Times New Roman" w:hAnsi="Times New Roman" w:cs="Times New Roman"/>
+          <w:sz w:val="28"/>
+          <w:szCs w:val="28"/>
+        </w:rPr>
+        <w:t xml:space="preserve">, </w:t>
+      </w:r>
+      <w:r>
+        <w:rPr>
+          <w:rFonts w:ascii="Times New Roman" w:eastAsia="Times New Roman" w:hAnsi="Times New Roman" w:cs="Times New Roman"/>
+          <w:sz w:val="28"/>
+          <w:szCs w:val="28"/>
+          <w:lang w:val="en-US"/>
+        </w:rPr>
+        <w:t>Messages</w:t>
+      </w:r>
+      <w:r>
+        <w:rPr>
+          <w:rFonts w:ascii="Times New Roman" w:eastAsia="Times New Roman" w:hAnsi="Times New Roman" w:cs="Times New Roman"/>
+          <w:sz w:val="28"/>
+          <w:szCs w:val="28"/>
+        </w:rPr>
+        <w:t xml:space="preserve">: </w:t>
+      </w:r>
+      <w:proofErr w:type="spellStart"/>
+      <w:r>
+        <w:rPr>
+          <w:rFonts w:ascii="Times New Roman" w:eastAsia="Times New Roman" w:hAnsi="Times New Roman" w:cs="Times New Roman"/>
+          <w:sz w:val="28"/>
+          <w:szCs w:val="28"/>
+          <w:lang w:val="en-US"/>
+        </w:rPr>
+        <w:t>DbSet</w:t>
+      </w:r>
+      <w:proofErr w:type="spellEnd"/>
+      <w:r>
+        <w:rPr>
+          <w:rFonts w:ascii="Times New Roman" w:eastAsia="Times New Roman" w:hAnsi="Times New Roman" w:cs="Times New Roman"/>
+          <w:sz w:val="28"/>
+          <w:szCs w:val="28"/>
+        </w:rPr>
+        <w:t xml:space="preserve">, </w:t>
+      </w:r>
+      <w:r>
+        <w:rPr>
+          <w:rFonts w:ascii="Times New Roman" w:eastAsia="Times New Roman" w:hAnsi="Times New Roman" w:cs="Times New Roman"/>
+          <w:sz w:val="28"/>
+          <w:szCs w:val="28"/>
+        </w:rPr>
+        <w:t>и</w:t>
+      </w:r>
+      <w:r>
+        <w:rPr>
+          <w:rFonts w:ascii="Times New Roman" w:eastAsia="Times New Roman" w:hAnsi="Times New Roman" w:cs="Times New Roman"/>
+          <w:sz w:val="28"/>
+          <w:szCs w:val="28"/>
+        </w:rPr>
+        <w:t xml:space="preserve"> </w:t>
+      </w:r>
+      <w:r>
+        <w:rPr>
+          <w:rFonts w:ascii="Times New Roman" w:eastAsia="Times New Roman" w:hAnsi="Times New Roman" w:cs="Times New Roman"/>
+          <w:sz w:val="28"/>
+          <w:szCs w:val="28"/>
+        </w:rPr>
+        <w:t>методами</w:t>
+      </w:r>
+      <w:r>
+        <w:rPr>
+          <w:rFonts w:ascii="Times New Roman" w:eastAsia="Times New Roman" w:hAnsi="Times New Roman" w:cs="Times New Roman"/>
+          <w:sz w:val="28"/>
+          <w:szCs w:val="28"/>
+        </w:rPr>
+        <w:t xml:space="preserve">, </w:t>
+      </w:r>
+      <w:r>
+        <w:rPr>
+          <w:rFonts w:ascii="Times New Roman" w:eastAsia="Times New Roman" w:hAnsi="Times New Roman" w:cs="Times New Roman"/>
+          <w:sz w:val="28"/>
+          <w:szCs w:val="28"/>
+        </w:rPr>
+        <w:t>такими</w:t>
+      </w:r>
+      <w:r>
+        <w:rPr>
+          <w:rFonts w:ascii="Times New Roman" w:eastAsia="Times New Roman" w:hAnsi="Times New Roman" w:cs="Times New Roman"/>
+          <w:sz w:val="28"/>
+          <w:szCs w:val="28"/>
+        </w:rPr>
+        <w:t xml:space="preserve"> </w:t>
+      </w:r>
+      <w:r>
+        <w:rPr>
+          <w:rFonts w:ascii="Times New Roman" w:eastAsia="Times New Roman" w:hAnsi="Times New Roman" w:cs="Times New Roman"/>
+          <w:sz w:val="28"/>
+          <w:szCs w:val="28"/>
+        </w:rPr>
+        <w:t>как</w:t>
+      </w:r>
+      <w:r>
+        <w:rPr>
+          <w:rFonts w:ascii="Times New Roman" w:eastAsia="Times New Roman" w:hAnsi="Times New Roman" w:cs="Times New Roman"/>
+          <w:sz w:val="28"/>
+          <w:szCs w:val="28"/>
+        </w:rPr>
+        <w:t xml:space="preserve"> </w:t>
+      </w:r>
+      <w:proofErr w:type="spellStart"/>
       <w:proofErr w:type="gramStart"/>
       <w:r>
         <w:rPr>
           <w:rFonts w:ascii="Times New Roman" w:eastAsia="Times New Roman" w:hAnsi="Times New Roman" w:cs="Times New Roman"/>
           <w:sz w:val="28"/>
           <w:szCs w:val="28"/>
-        </w:rPr>
-        <w:t>: Реализовать</w:t>
-      </w:r>
+          <w:lang w:val="en-US"/>
+        </w:rPr>
+        <w:t>OnModelCreating</w:t>
+      </w:r>
+      <w:proofErr w:type="spellEnd"/>
+      <w:r>
+        <w:rPr>
+          <w:rFonts w:ascii="Times New Roman" w:eastAsia="Times New Roman" w:hAnsi="Times New Roman" w:cs="Times New Roman"/>
+          <w:sz w:val="28"/>
+          <w:szCs w:val="28"/>
+        </w:rPr>
+        <w:t>(</w:t>
+      </w:r>
+      <w:proofErr w:type="spellStart"/>
       <w:proofErr w:type="gramEnd"/>
       <w:r>
         <w:rPr>
           <w:rFonts w:ascii="Times New Roman" w:eastAsia="Times New Roman" w:hAnsi="Times New Roman" w:cs="Times New Roman"/>
           <w:sz w:val="28"/>
           <w:szCs w:val="28"/>
-        </w:rPr>
-        <w:t xml:space="preserve"> чистую архитектуру в приложении с учетом ключевых требований:</w:t>
+          <w:lang w:val="en-US"/>
+        </w:rPr>
+        <w:t>ModelBuilder</w:t>
+      </w:r>
+      <w:proofErr w:type="spellEnd"/>
+      <w:r>
+        <w:rPr>
+          <w:rFonts w:ascii="Times New Roman" w:eastAsia="Times New Roman" w:hAnsi="Times New Roman" w:cs="Times New Roman"/>
+          <w:sz w:val="28"/>
+          <w:szCs w:val="28"/>
+        </w:rPr>
+        <w:t xml:space="preserve"> </w:t>
+      </w:r>
+      <w:proofErr w:type="spellStart"/>
+      <w:r>
+        <w:rPr>
+          <w:rFonts w:ascii="Times New Roman" w:eastAsia="Times New Roman" w:hAnsi="Times New Roman" w:cs="Times New Roman"/>
+          <w:sz w:val="28"/>
+          <w:szCs w:val="28"/>
+          <w:lang w:val="en-US"/>
+        </w:rPr>
+        <w:t>modelBuilder</w:t>
+      </w:r>
+      <w:proofErr w:type="spellEnd"/>
+      <w:r>
+        <w:rPr>
+          <w:rFonts w:ascii="Times New Roman" w:eastAsia="Times New Roman" w:hAnsi="Times New Roman" w:cs="Times New Roman"/>
+          <w:sz w:val="28"/>
+          <w:szCs w:val="28"/>
+        </w:rPr>
+        <w:t>).</w:t>
+      </w:r>
+    </w:p>
+    <w:p>
+      <w:pPr>
+        <w:spacing w:after="0" w:line="360" w:lineRule="auto"/>
+        <w:ind w:firstLine="709"/>
+        <w:jc w:val="both"/>
+        <w:rPr>
+          <w:rFonts w:ascii="Times New Roman" w:eastAsia="Times New Roman" w:hAnsi="Times New Roman" w:cs="Times New Roman"/>
+          <w:sz w:val="28"/>
+          <w:szCs w:val="28"/>
+        </w:rPr>
+      </w:pPr>
+      <w:r>
+        <w:rPr>
+          <w:rFonts w:ascii="Times New Roman" w:eastAsia="Times New Roman" w:hAnsi="Times New Roman" w:cs="Times New Roman"/>
+          <w:sz w:val="28"/>
+          <w:szCs w:val="28"/>
+        </w:rPr>
+        <w:t xml:space="preserve">Колонка </w:t>
+      </w:r>
+      <w:r>
+        <w:rPr>
+          <w:rFonts w:ascii="Arial" w:eastAsia="Arial" w:hAnsi="Arial" w:cs="Arial"/>
+          <w:sz w:val="27"/>
+          <w:szCs w:val="27"/>
+          <w:highlight w:val="white"/>
+        </w:rPr>
+        <w:t>«</w:t>
+      </w:r>
+      <w:proofErr w:type="spellStart"/>
+      <w:r>
+        <w:rPr>
+          <w:rFonts w:ascii="Times New Roman" w:eastAsia="Times New Roman" w:hAnsi="Times New Roman" w:cs="Times New Roman"/>
+          <w:sz w:val="28"/>
+          <w:szCs w:val="28"/>
+        </w:rPr>
+        <w:t>Repositories</w:t>
+      </w:r>
+      <w:proofErr w:type="spellEnd"/>
+      <w:r>
+        <w:rPr>
+          <w:rFonts w:ascii="Arial" w:eastAsia="Arial" w:hAnsi="Arial" w:cs="Arial"/>
+          <w:sz w:val="27"/>
+          <w:szCs w:val="27"/>
+          <w:highlight w:val="white"/>
+        </w:rPr>
+        <w:t>»</w:t>
+      </w:r>
+      <w:r>
+        <w:rPr>
+          <w:rFonts w:ascii="Arial" w:eastAsia="Arial" w:hAnsi="Arial" w:cs="Arial"/>
+          <w:sz w:val="27"/>
+          <w:szCs w:val="27"/>
+        </w:rPr>
+        <w:t xml:space="preserve"> </w:t>
+      </w:r>
+      <w:r>
+        <w:rPr>
+          <w:rFonts w:ascii="Times New Roman" w:eastAsia="Times New Roman" w:hAnsi="Times New Roman" w:cs="Times New Roman"/>
+          <w:sz w:val="28"/>
+          <w:szCs w:val="28"/>
+        </w:rPr>
+        <w:t>содержит несколько классов репозиториев</w:t>
+      </w:r>
+      <w:r>
+        <w:rPr>
+          <w:rFonts w:ascii="Times New Roman" w:eastAsia="Times New Roman" w:hAnsi="Times New Roman" w:cs="Times New Roman"/>
+          <w:sz w:val="28"/>
+          <w:szCs w:val="28"/>
+        </w:rPr>
+        <w:t>.</w:t>
+      </w:r>
+    </w:p>
+    <w:p>
+      <w:pPr>
+        <w:spacing w:after="0" w:line="360" w:lineRule="auto"/>
+        <w:ind w:firstLine="709"/>
+        <w:jc w:val="both"/>
+        <w:rPr>
+          <w:rFonts w:ascii="Times New Roman" w:eastAsia="Times New Roman" w:hAnsi="Times New Roman" w:cs="Times New Roman"/>
+          <w:sz w:val="28"/>
+          <w:szCs w:val="28"/>
+          <w:lang w:val="en-US"/>
+        </w:rPr>
+      </w:pPr>
+      <w:r>
+        <w:rPr>
+          <w:rFonts w:ascii="Times New Roman" w:eastAsia="Times New Roman" w:hAnsi="Times New Roman" w:cs="Times New Roman"/>
+          <w:sz w:val="28"/>
+          <w:szCs w:val="28"/>
+        </w:rPr>
+        <w:t>Каждый класс репозитория имеет определенные в нем методы. Например</w:t>
+      </w:r>
+      <w:r>
+        <w:rPr>
+          <w:rFonts w:ascii="Times New Roman" w:eastAsia="Times New Roman" w:hAnsi="Times New Roman" w:cs="Times New Roman"/>
+          <w:sz w:val="28"/>
+          <w:szCs w:val="28"/>
+          <w:lang w:val="en-US"/>
+        </w:rPr>
+        <w:t xml:space="preserve">, </w:t>
+      </w:r>
+      <w:proofErr w:type="spellStart"/>
+      <w:r>
+        <w:rPr>
+          <w:rFonts w:ascii="Times New Roman" w:eastAsia="Times New Roman" w:hAnsi="Times New Roman" w:cs="Times New Roman"/>
+          <w:sz w:val="28"/>
+          <w:szCs w:val="28"/>
+          <w:lang w:val="en-US"/>
+        </w:rPr>
+        <w:t>IMessageRepository</w:t>
+      </w:r>
+      <w:proofErr w:type="spellEnd"/>
+      <w:r>
+        <w:rPr>
+          <w:rFonts w:ascii="Times New Roman" w:eastAsia="Times New Roman" w:hAnsi="Times New Roman" w:cs="Times New Roman"/>
+          <w:sz w:val="28"/>
+          <w:szCs w:val="28"/>
+          <w:lang w:val="en-US"/>
+        </w:rPr>
+        <w:t xml:space="preserve"> </w:t>
+      </w:r>
+      <w:r>
+        <w:rPr>
+          <w:rFonts w:ascii="Times New Roman" w:eastAsia="Times New Roman" w:hAnsi="Times New Roman" w:cs="Times New Roman"/>
+          <w:sz w:val="28"/>
+          <w:szCs w:val="28"/>
+        </w:rPr>
+        <w:t>включает</w:t>
+      </w:r>
+      <w:r>
+        <w:rPr>
+          <w:rFonts w:ascii="Times New Roman" w:eastAsia="Times New Roman" w:hAnsi="Times New Roman" w:cs="Times New Roman"/>
+          <w:sz w:val="28"/>
+          <w:szCs w:val="28"/>
+          <w:lang w:val="en-US"/>
+        </w:rPr>
+        <w:t xml:space="preserve"> </w:t>
+      </w:r>
+      <w:r>
+        <w:rPr>
+          <w:rFonts w:ascii="Times New Roman" w:eastAsia="Times New Roman" w:hAnsi="Times New Roman" w:cs="Times New Roman"/>
+          <w:sz w:val="28"/>
+          <w:szCs w:val="28"/>
+        </w:rPr>
+        <w:t>методы</w:t>
+      </w:r>
+      <w:r>
+        <w:rPr>
+          <w:rFonts w:ascii="Times New Roman" w:eastAsia="Times New Roman" w:hAnsi="Times New Roman" w:cs="Times New Roman"/>
+          <w:sz w:val="28"/>
+          <w:szCs w:val="28"/>
+          <w:lang w:val="en-US"/>
+        </w:rPr>
+        <w:t>:</w:t>
+      </w:r>
+    </w:p>
+    <w:p>
+      <w:pPr>
+        <w:spacing w:after="0" w:line="360" w:lineRule="auto"/>
+        <w:ind w:firstLine="709"/>
+        <w:jc w:val="both"/>
+        <w:rPr>
+          <w:rFonts w:ascii="Times New Roman" w:eastAsia="Times New Roman" w:hAnsi="Times New Roman" w:cs="Times New Roman"/>
+          <w:sz w:val="28"/>
+          <w:szCs w:val="28"/>
+          <w:lang w:val="en-US"/>
+        </w:rPr>
+      </w:pPr>
+      <w:proofErr w:type="spellStart"/>
+      <w:proofErr w:type="gramStart"/>
+      <w:r>
+        <w:rPr>
+          <w:rFonts w:ascii="Times New Roman" w:eastAsia="Times New Roman" w:hAnsi="Times New Roman" w:cs="Times New Roman"/>
+          <w:sz w:val="28"/>
+          <w:szCs w:val="28"/>
+          <w:lang w:val="en-US"/>
+        </w:rPr>
+        <w:t>GetAsync</w:t>
+      </w:r>
+      <w:proofErr w:type="spellEnd"/>
+      <w:r>
+        <w:rPr>
+          <w:rFonts w:ascii="Times New Roman" w:eastAsia="Times New Roman" w:hAnsi="Times New Roman" w:cs="Times New Roman"/>
+          <w:sz w:val="28"/>
+          <w:szCs w:val="28"/>
+          <w:lang w:val="en-US"/>
+        </w:rPr>
+        <w:t>(</w:t>
+      </w:r>
+      <w:proofErr w:type="spellStart"/>
+      <w:proofErr w:type="gramEnd"/>
+      <w:r>
+        <w:rPr>
+          <w:rFonts w:ascii="Times New Roman" w:eastAsia="Times New Roman" w:hAnsi="Times New Roman" w:cs="Times New Roman"/>
+          <w:sz w:val="28"/>
+          <w:szCs w:val="28"/>
+          <w:lang w:val="en-US"/>
+        </w:rPr>
+        <w:t>Guid</w:t>
+      </w:r>
+      <w:proofErr w:type="spellEnd"/>
+      <w:r>
+        <w:rPr>
+          <w:rFonts w:ascii="Times New Roman" w:eastAsia="Times New Roman" w:hAnsi="Times New Roman" w:cs="Times New Roman"/>
+          <w:sz w:val="28"/>
+          <w:szCs w:val="28"/>
+          <w:lang w:val="en-US"/>
+        </w:rPr>
+        <w:t xml:space="preserve"> id, </w:t>
+      </w:r>
+      <w:proofErr w:type="spellStart"/>
+      <w:r>
+        <w:rPr>
+          <w:rFonts w:ascii="Times New Roman" w:eastAsia="Times New Roman" w:hAnsi="Times New Roman" w:cs="Times New Roman"/>
+          <w:sz w:val="28"/>
+          <w:szCs w:val="28"/>
+          <w:lang w:val="en-US"/>
+        </w:rPr>
+        <w:t>CancellationToken</w:t>
+      </w:r>
+      <w:proofErr w:type="spellEnd"/>
+      <w:r>
+        <w:rPr>
+          <w:rFonts w:ascii="Times New Roman" w:eastAsia="Times New Roman" w:hAnsi="Times New Roman" w:cs="Times New Roman"/>
+          <w:sz w:val="28"/>
+          <w:szCs w:val="28"/>
+          <w:lang w:val="en-US"/>
+        </w:rPr>
+        <w:t xml:space="preserve"> token): object response</w:t>
+      </w:r>
+    </w:p>
+    <w:p>
+      <w:pPr>
+        <w:spacing w:after="0" w:line="360" w:lineRule="auto"/>
+        <w:ind w:firstLine="709"/>
+        <w:jc w:val="both"/>
+        <w:rPr>
+          <w:rFonts w:ascii="Times New Roman" w:eastAsia="Times New Roman" w:hAnsi="Times New Roman" w:cs="Times New Roman"/>
+          <w:sz w:val="28"/>
+          <w:szCs w:val="28"/>
+          <w:lang w:val="en-US"/>
+        </w:rPr>
+      </w:pPr>
+      <w:proofErr w:type="spellStart"/>
+      <w:proofErr w:type="gramStart"/>
+      <w:r>
+        <w:rPr>
+          <w:rFonts w:ascii="Times New Roman" w:eastAsia="Times New Roman" w:hAnsi="Times New Roman" w:cs="Times New Roman"/>
+          <w:sz w:val="28"/>
+          <w:szCs w:val="28"/>
+          <w:lang w:val="en-US"/>
+        </w:rPr>
+        <w:t>UpdateAsync</w:t>
+      </w:r>
+      <w:proofErr w:type="spellEnd"/>
+      <w:r>
+        <w:rPr>
+          <w:rFonts w:ascii="Times New Roman" w:eastAsia="Times New Roman" w:hAnsi="Times New Roman" w:cs="Times New Roman"/>
+          <w:sz w:val="28"/>
+          <w:szCs w:val="28"/>
+          <w:lang w:val="en-US"/>
+        </w:rPr>
+        <w:t>(</w:t>
+      </w:r>
+      <w:proofErr w:type="gramEnd"/>
+      <w:r>
+        <w:rPr>
+          <w:rFonts w:ascii="Times New Roman" w:eastAsia="Times New Roman" w:hAnsi="Times New Roman" w:cs="Times New Roman"/>
+          <w:sz w:val="28"/>
+          <w:szCs w:val="28"/>
+          <w:lang w:val="en-US"/>
+        </w:rPr>
+        <w:t xml:space="preserve">Message message, </w:t>
+      </w:r>
+      <w:proofErr w:type="spellStart"/>
+      <w:r>
+        <w:rPr>
+          <w:rFonts w:ascii="Times New Roman" w:eastAsia="Times New Roman" w:hAnsi="Times New Roman" w:cs="Times New Roman"/>
+          <w:sz w:val="28"/>
+          <w:szCs w:val="28"/>
+          <w:lang w:val="en-US"/>
+        </w:rPr>
+        <w:t>CancellationToken</w:t>
+      </w:r>
+      <w:proofErr w:type="spellEnd"/>
+      <w:r>
+        <w:rPr>
+          <w:rFonts w:ascii="Times New Roman" w:eastAsia="Times New Roman" w:hAnsi="Times New Roman" w:cs="Times New Roman"/>
+          <w:sz w:val="28"/>
+          <w:szCs w:val="28"/>
+          <w:lang w:val="en-US"/>
+        </w:rPr>
+        <w:t xml:space="preserve"> token): object response</w:t>
+      </w:r>
+    </w:p>
+    <w:p>
+      <w:pPr>
+        <w:spacing w:after="0" w:line="360" w:lineRule="auto"/>
+        <w:ind w:firstLine="709"/>
+        <w:jc w:val="both"/>
+        <w:rPr>
+          <w:rFonts w:ascii="Times New Roman" w:eastAsia="Times New Roman" w:hAnsi="Times New Roman" w:cs="Times New Roman"/>
+          <w:sz w:val="28"/>
+          <w:szCs w:val="28"/>
+        </w:rPr>
+      </w:pPr>
+      <w:r>
+        <w:rPr>
+          <w:rFonts w:ascii="Times New Roman" w:eastAsia="Times New Roman" w:hAnsi="Times New Roman" w:cs="Times New Roman"/>
+          <w:sz w:val="28"/>
+          <w:szCs w:val="28"/>
+        </w:rPr>
+        <w:t>Присутствуют</w:t>
+      </w:r>
+      <w:r>
+        <w:rPr>
+          <w:rFonts w:ascii="Times New Roman" w:eastAsia="Times New Roman" w:hAnsi="Times New Roman" w:cs="Times New Roman"/>
+          <w:sz w:val="28"/>
+          <w:szCs w:val="28"/>
+        </w:rPr>
+        <w:t xml:space="preserve"> линии ассоциаций, соединяющие эти классы, указывающие на их отношения.</w:t>
+      </w:r>
+    </w:p>
+    <w:p>
+      <w:pPr>
+        <w:spacing w:after="0" w:line="360" w:lineRule="auto"/>
+        <w:ind w:firstLine="709"/>
+        <w:jc w:val="both"/>
+        <w:rPr>
+          <w:rFonts w:ascii="Times New Roman" w:eastAsia="Times New Roman" w:hAnsi="Times New Roman" w:cs="Times New Roman"/>
+          <w:sz w:val="28"/>
+          <w:szCs w:val="28"/>
+        </w:rPr>
+      </w:pPr>
+      <w:r>
+        <w:rPr>
+          <w:rFonts w:ascii="Times New Roman" w:eastAsia="Times New Roman" w:hAnsi="Times New Roman" w:cs="Times New Roman"/>
+          <w:sz w:val="28"/>
+          <w:szCs w:val="28"/>
+        </w:rPr>
+        <w:t>Эта диаграмма актуальна для понимания, как различные компоненты программной системы взаимодействуют друг с другом через определенные интерфейсы и типы данных. Она предоставляет визуальное представление структуры системы, которое может быть особенно полезно для разработчиков при проектировании или понимании архитектуры приложения.</w:t>
+      </w:r>
+    </w:p>
+    <w:p>
+      <w:pPr>
+        <w:numPr>
+          <w:ilvl w:val="0"/>
+          <w:numId w:val="8"/>
+        </w:numPr>
+        <w:spacing w:after="0" w:line="360" w:lineRule="auto"/>
+        <w:ind w:left="0" w:firstLine="709"/>
+        <w:jc w:val="both"/>
+        <w:rPr>
+          <w:rFonts w:ascii="Times New Roman" w:eastAsia="Times New Roman" w:hAnsi="Times New Roman" w:cs="Times New Roman"/>
+          <w:sz w:val="28"/>
+          <w:szCs w:val="28"/>
+        </w:rPr>
+      </w:pPr>
+      <w:r>
+        <w:rPr>
+          <w:rFonts w:ascii="Times New Roman" w:eastAsia="Times New Roman" w:hAnsi="Times New Roman" w:cs="Times New Roman"/>
+          <w:sz w:val="28"/>
+          <w:szCs w:val="28"/>
+        </w:rPr>
+        <w:t>Диаграмма классов</w:t>
+      </w:r>
+      <w:r>
+        <w:rPr>
+          <w:rFonts w:ascii="Times New Roman" w:eastAsia="Times New Roman" w:hAnsi="Times New Roman" w:cs="Times New Roman"/>
+          <w:sz w:val="28"/>
+          <w:szCs w:val="28"/>
+        </w:rPr>
+        <w:t xml:space="preserve"> для приложения</w:t>
+      </w:r>
+      <w:r>
+        <w:rPr>
+          <w:rFonts w:ascii="Times New Roman" w:eastAsia="Times New Roman" w:hAnsi="Times New Roman" w:cs="Times New Roman"/>
+          <w:sz w:val="28"/>
+          <w:szCs w:val="28"/>
+        </w:rPr>
+        <w:t xml:space="preserve"> (Рис. 10)</w:t>
+      </w:r>
+      <w:r>
+        <w:rPr>
+          <w:rFonts w:ascii="Times New Roman" w:eastAsia="Times New Roman" w:hAnsi="Times New Roman" w:cs="Times New Roman"/>
+          <w:sz w:val="28"/>
+          <w:szCs w:val="28"/>
+        </w:rPr>
+        <w:t>:</w:t>
+      </w:r>
+      <w:r>
+        <w:rPr>
+          <w:rFonts w:ascii="Times New Roman" w:eastAsia="Times New Roman" w:hAnsi="Times New Roman" w:cs="Times New Roman"/>
+          <w:sz w:val="28"/>
+          <w:szCs w:val="28"/>
+        </w:rPr>
+        <w:t xml:space="preserve"> представлена </w:t>
+      </w:r>
+      <w:proofErr w:type="gramStart"/>
+      <w:r>
+        <w:rPr>
+          <w:rFonts w:ascii="Times New Roman" w:eastAsia="Times New Roman" w:hAnsi="Times New Roman" w:cs="Times New Roman"/>
+          <w:sz w:val="28"/>
+          <w:szCs w:val="28"/>
+        </w:rPr>
+        <w:t>д</w:t>
+      </w:r>
+      <w:r>
+        <w:rPr>
+          <w:rFonts w:ascii="Times New Roman" w:eastAsia="Times New Roman" w:hAnsi="Times New Roman" w:cs="Times New Roman"/>
+          <w:sz w:val="28"/>
+          <w:szCs w:val="28"/>
+        </w:rPr>
+        <w:t>иаграмма</w:t>
+      </w:r>
+      <w:proofErr w:type="gramEnd"/>
+      <w:r>
+        <w:rPr>
+          <w:rFonts w:ascii="Times New Roman" w:eastAsia="Times New Roman" w:hAnsi="Times New Roman" w:cs="Times New Roman"/>
+          <w:sz w:val="28"/>
+          <w:szCs w:val="28"/>
+        </w:rPr>
+        <w:t xml:space="preserve"> </w:t>
+      </w:r>
+      <w:r>
+        <w:rPr>
+          <w:rFonts w:ascii="Times New Roman" w:eastAsia="Times New Roman" w:hAnsi="Times New Roman" w:cs="Times New Roman"/>
+          <w:sz w:val="28"/>
+          <w:szCs w:val="28"/>
+        </w:rPr>
+        <w:t xml:space="preserve">которая отображает архитектуру слоя приложения, в частности, детализируя различные сервисы и их взаимодействия. Она включает в себя множество блоков, помеченных разными названиями сервисов, такими как </w:t>
+      </w:r>
+      <w:r>
+        <w:rPr>
+          <w:rFonts w:ascii="Arial" w:eastAsia="Arial" w:hAnsi="Arial" w:cs="Arial"/>
+          <w:sz w:val="27"/>
+          <w:szCs w:val="27"/>
+          <w:highlight w:val="white"/>
+        </w:rPr>
+        <w:t>«</w:t>
+      </w:r>
+      <w:proofErr w:type="spellStart"/>
+      <w:r>
+        <w:rPr>
+          <w:rFonts w:ascii="Times New Roman" w:eastAsia="Times New Roman" w:hAnsi="Times New Roman" w:cs="Times New Roman"/>
+          <w:sz w:val="28"/>
+          <w:szCs w:val="28"/>
+        </w:rPr>
+        <w:t>UserService</w:t>
+      </w:r>
+      <w:proofErr w:type="spellEnd"/>
+      <w:r>
+        <w:rPr>
+          <w:rFonts w:ascii="Arial" w:eastAsia="Arial" w:hAnsi="Arial" w:cs="Arial"/>
+          <w:sz w:val="27"/>
+          <w:szCs w:val="27"/>
+          <w:highlight w:val="white"/>
+        </w:rPr>
+        <w:t>»</w:t>
+      </w:r>
+      <w:r>
+        <w:rPr>
+          <w:rFonts w:ascii="Times New Roman" w:eastAsia="Times New Roman" w:hAnsi="Times New Roman" w:cs="Times New Roman"/>
+          <w:sz w:val="28"/>
+          <w:szCs w:val="28"/>
+        </w:rPr>
+        <w:t xml:space="preserve">, </w:t>
+      </w:r>
+      <w:r>
+        <w:rPr>
+          <w:rFonts w:ascii="Arial" w:eastAsia="Arial" w:hAnsi="Arial" w:cs="Arial"/>
+          <w:sz w:val="27"/>
+          <w:szCs w:val="27"/>
+          <w:highlight w:val="white"/>
+        </w:rPr>
+        <w:t>«</w:t>
+      </w:r>
+      <w:proofErr w:type="spellStart"/>
+      <w:r>
+        <w:rPr>
+          <w:rFonts w:ascii="Times New Roman" w:eastAsia="Times New Roman" w:hAnsi="Times New Roman" w:cs="Times New Roman"/>
+          <w:sz w:val="28"/>
+          <w:szCs w:val="28"/>
+        </w:rPr>
+        <w:t>ContactService</w:t>
+      </w:r>
+      <w:proofErr w:type="spellEnd"/>
+      <w:r>
+        <w:rPr>
+          <w:rFonts w:ascii="Arial" w:eastAsia="Arial" w:hAnsi="Arial" w:cs="Arial"/>
+          <w:sz w:val="27"/>
+          <w:szCs w:val="27"/>
+          <w:highlight w:val="white"/>
+        </w:rPr>
+        <w:t>»</w:t>
+      </w:r>
+      <w:r>
+        <w:rPr>
+          <w:rFonts w:ascii="Times New Roman" w:eastAsia="Times New Roman" w:hAnsi="Times New Roman" w:cs="Times New Roman"/>
+          <w:sz w:val="28"/>
+          <w:szCs w:val="28"/>
+        </w:rPr>
+        <w:t xml:space="preserve">, </w:t>
+      </w:r>
+      <w:r>
+        <w:rPr>
+          <w:rFonts w:ascii="Arial" w:eastAsia="Arial" w:hAnsi="Arial" w:cs="Arial"/>
+          <w:sz w:val="27"/>
+          <w:szCs w:val="27"/>
+          <w:highlight w:val="white"/>
+        </w:rPr>
+        <w:t>«</w:t>
+      </w:r>
+      <w:proofErr w:type="spellStart"/>
+      <w:r>
+        <w:rPr>
+          <w:rFonts w:ascii="Times New Roman" w:eastAsia="Times New Roman" w:hAnsi="Times New Roman" w:cs="Times New Roman"/>
+          <w:sz w:val="28"/>
+          <w:szCs w:val="28"/>
+        </w:rPr>
+        <w:t>MessageService</w:t>
+      </w:r>
+      <w:proofErr w:type="spellEnd"/>
+      <w:r>
+        <w:rPr>
+          <w:rFonts w:ascii="Arial" w:eastAsia="Arial" w:hAnsi="Arial" w:cs="Arial"/>
+          <w:sz w:val="27"/>
+          <w:szCs w:val="27"/>
+          <w:highlight w:val="white"/>
+        </w:rPr>
+        <w:t>»</w:t>
+      </w:r>
+      <w:r>
+        <w:rPr>
+          <w:rFonts w:ascii="Times New Roman" w:eastAsia="Times New Roman" w:hAnsi="Times New Roman" w:cs="Times New Roman"/>
+          <w:sz w:val="28"/>
+          <w:szCs w:val="28"/>
+        </w:rPr>
+        <w:t xml:space="preserve"> и другие. Каждый блок содержит список методов или функций с параметрами и возвращаемыми типами, указывающими на операции, которые может выполнять этот сервис. Диаграмма актуальна для понимания структуры и функциональности бэкенда приложения, показывая, как различные компоненты разработаны для совместной работы.</w:t>
+      </w:r>
+    </w:p>
+    <w:p>
+      <w:pPr>
+        <w:pStyle w:val="af"/>
+        <w:keepNext/>
+        <w:numPr>
+          <w:ilvl w:val="0"/>
+          <w:numId w:val="8"/>
+        </w:numPr>
+        <w:spacing w:after="0" w:line="360" w:lineRule="auto"/>
+        <w:ind w:left="0" w:firstLine="0"/>
+        <w:jc w:val="center"/>
+      </w:pPr>
+      <w:r>
+        <w:rPr>
+          <w:noProof/>
+        </w:rPr>
+        <w:lastRenderedPageBreak/>
+        <w:drawing>
+          <wp:inline distT="0" distB="0" distL="0" distR="0" wp14:anchorId="3F68CE9B" wp14:editId="4C8B6F13">
+            <wp:extent cx="4686300" cy="4429317"/>
+            <wp:effectExtent l="0" t="0" r="0" b="9525"/>
+            <wp:docPr id="15" name="Рисунок 15"/>
+            <wp:cNvGraphicFramePr>
+              <a:graphicFrameLocks xmlns:a="http://schemas.openxmlformats.org/drawingml/2006/main" noChangeAspect="1"/>
+            </wp:cNvGraphicFramePr>
+            <a:graphic xmlns:a="http://schemas.openxmlformats.org/drawingml/2006/main">
+              <a:graphicData uri="http://schemas.openxmlformats.org/drawingml/2006/picture">
+                <pic:pic xmlns:pic="http://schemas.openxmlformats.org/drawingml/2006/picture">
+                  <pic:nvPicPr>
+                    <pic:cNvPr id="1" name=""/>
+                    <pic:cNvPicPr/>
+                  </pic:nvPicPr>
+                  <pic:blipFill>
+                    <a:blip r:embed="rId15"/>
+                    <a:stretch>
+                      <a:fillRect/>
+                    </a:stretch>
+                  </pic:blipFill>
+                  <pic:spPr>
+                    <a:xfrm>
+                      <a:off x="0" y="0"/>
+                      <a:ext cx="4694045" cy="4436637"/>
+                    </a:xfrm>
+                    <a:prstGeom prst="rect">
+                      <a:avLst/>
+                    </a:prstGeom>
+                  </pic:spPr>
+                </pic:pic>
+              </a:graphicData>
+            </a:graphic>
+          </wp:inline>
+        </w:drawing>
+      </w:r>
+    </w:p>
+    <w:p>
+      <w:pPr>
+        <w:pBdr>
+          <w:top w:val="nil"/>
+          <w:left w:val="nil"/>
+          <w:bottom w:val="nil"/>
+          <w:right w:val="nil"/>
+          <w:between w:val="nil"/>
+        </w:pBdr>
+        <w:spacing w:after="0" w:line="360" w:lineRule="auto"/>
+        <w:jc w:val="center"/>
+        <w:rPr>
+          <w:rFonts w:ascii="Times New Roman" w:eastAsia="Times New Roman" w:hAnsi="Times New Roman" w:cs="Times New Roman"/>
+          <w:color w:val="000000"/>
+          <w:sz w:val="28"/>
+          <w:szCs w:val="28"/>
+        </w:rPr>
+      </w:pPr>
+      <w:r>
+        <w:rPr>
+          <w:rFonts w:ascii="Times New Roman" w:eastAsia="Times New Roman" w:hAnsi="Times New Roman" w:cs="Times New Roman"/>
+          <w:color w:val="000000"/>
+          <w:sz w:val="28"/>
+          <w:szCs w:val="28"/>
+        </w:rPr>
+        <w:t xml:space="preserve">Рис. </w:t>
+      </w:r>
+      <w:r>
+        <w:rPr>
+          <w:rFonts w:ascii="Times New Roman" w:eastAsia="Times New Roman" w:hAnsi="Times New Roman" w:cs="Times New Roman"/>
+          <w:sz w:val="28"/>
+          <w:szCs w:val="28"/>
+        </w:rPr>
+        <w:t>10</w:t>
+      </w:r>
+      <w:r>
+        <w:rPr>
+          <w:rFonts w:ascii="Times New Roman" w:eastAsia="Times New Roman" w:hAnsi="Times New Roman" w:cs="Times New Roman"/>
+          <w:color w:val="000000"/>
+          <w:sz w:val="28"/>
+          <w:szCs w:val="28"/>
+        </w:rPr>
+        <w:t xml:space="preserve"> Диаграмма классов для доменного слоя</w:t>
+      </w:r>
+    </w:p>
+    <w:p>
+      <w:pPr>
+        <w:numPr>
+          <w:ilvl w:val="0"/>
+          <w:numId w:val="8"/>
+        </w:numPr>
+        <w:spacing w:after="0" w:line="360" w:lineRule="auto"/>
+        <w:ind w:left="283" w:right="40" w:firstLine="709"/>
+        <w:jc w:val="both"/>
+        <w:rPr>
+          <w:rFonts w:ascii="Times New Roman" w:eastAsia="Times New Roman" w:hAnsi="Times New Roman" w:cs="Times New Roman"/>
+          <w:sz w:val="28"/>
+          <w:szCs w:val="28"/>
+        </w:rPr>
+      </w:pPr>
+      <w:r>
+        <w:rPr>
+          <w:rFonts w:ascii="Times New Roman" w:eastAsia="Times New Roman" w:hAnsi="Times New Roman" w:cs="Times New Roman"/>
+          <w:sz w:val="28"/>
+          <w:szCs w:val="28"/>
+        </w:rPr>
+        <w:t xml:space="preserve">Реализация чистой архитектуры (Рис. </w:t>
+      </w:r>
+      <w:r>
+        <w:rPr>
+          <w:rFonts w:ascii="Times New Roman" w:eastAsia="Times New Roman" w:hAnsi="Times New Roman" w:cs="Times New Roman"/>
+          <w:sz w:val="28"/>
+          <w:szCs w:val="28"/>
+        </w:rPr>
+        <w:t>11</w:t>
+      </w:r>
+      <w:r>
+        <w:rPr>
+          <w:rFonts w:ascii="Times New Roman" w:eastAsia="Times New Roman" w:hAnsi="Times New Roman" w:cs="Times New Roman"/>
+          <w:sz w:val="28"/>
+          <w:szCs w:val="28"/>
+        </w:rPr>
+        <w:t xml:space="preserve">): </w:t>
+      </w:r>
+      <w:r>
+        <w:rPr>
+          <w:rFonts w:ascii="Times New Roman" w:eastAsia="Times New Roman" w:hAnsi="Times New Roman" w:cs="Times New Roman"/>
+          <w:sz w:val="28"/>
+          <w:szCs w:val="28"/>
+        </w:rPr>
+        <w:t>р</w:t>
+      </w:r>
+      <w:r>
+        <w:rPr>
+          <w:rFonts w:ascii="Times New Roman" w:eastAsia="Times New Roman" w:hAnsi="Times New Roman" w:cs="Times New Roman"/>
+          <w:sz w:val="28"/>
+          <w:szCs w:val="28"/>
+        </w:rPr>
+        <w:t>еализовать чистую архитектуру в приложении с учетом ключевых требований:</w:t>
       </w:r>
     </w:p>
     <w:p>
@@ -6303,7 +8199,7 @@
           <w:numId w:val="8"/>
         </w:numPr>
         <w:spacing w:after="0" w:line="360" w:lineRule="auto"/>
-        <w:ind w:left="0" w:right="39" w:firstLine="1133"/>
+        <w:ind w:left="0" w:right="39" w:firstLine="709"/>
         <w:jc w:val="both"/>
         <w:rPr>
           <w:rFonts w:ascii="Times New Roman" w:eastAsia="Times New Roman" w:hAnsi="Times New Roman" w:cs="Times New Roman"/>
@@ -6317,25 +8213,7 @@
           <w:sz w:val="28"/>
           <w:szCs w:val="28"/>
         </w:rPr>
-        <w:t xml:space="preserve">Разделение </w:t>
-      </w:r>
-      <w:proofErr w:type="gramStart"/>
-      <w:r>
-        <w:rPr>
-          <w:rFonts w:ascii="Times New Roman" w:eastAsia="Times New Roman" w:hAnsi="Times New Roman" w:cs="Times New Roman"/>
-          <w:sz w:val="28"/>
-          <w:szCs w:val="28"/>
-        </w:rPr>
-        <w:t>ответственностей :</w:t>
-      </w:r>
-      <w:proofErr w:type="gramEnd"/>
-      <w:r>
-        <w:rPr>
-          <w:rFonts w:ascii="Times New Roman" w:eastAsia="Times New Roman" w:hAnsi="Times New Roman" w:cs="Times New Roman"/>
-          <w:sz w:val="28"/>
-          <w:szCs w:val="28"/>
-        </w:rPr>
-        <w:t xml:space="preserve"> Каждый компонент должен иметь четко определенную ответственность и заниматься только одним аспектом системы. Например, бизнес-логика должна быть отделена от взаимодействия с базой данных или пользовательским интерфейсом.</w:t>
+        <w:t>Разделение ответственностей: Каждый компонент должен иметь четко определенную ответственность и заниматься только одним аспектом системы. Например, бизнес-логика должна быть отделена от взаимодействия с базой данных или пользовательским интерфейсом.</w:t>
       </w:r>
     </w:p>
     <w:p>
@@ -6345,7 +8223,7 @@
           <w:numId w:val="8"/>
         </w:numPr>
         <w:spacing w:after="0" w:line="360" w:lineRule="auto"/>
-        <w:ind w:left="0" w:right="39" w:firstLine="1133"/>
+        <w:ind w:left="0" w:right="39" w:firstLine="709"/>
         <w:jc w:val="both"/>
         <w:rPr>
           <w:rFonts w:ascii="Times New Roman" w:eastAsia="Times New Roman" w:hAnsi="Times New Roman" w:cs="Times New Roman"/>
@@ -6359,25 +8237,7 @@
           <w:sz w:val="28"/>
           <w:szCs w:val="28"/>
         </w:rPr>
-        <w:t xml:space="preserve">Зависимости должны быть </w:t>
-      </w:r>
-      <w:proofErr w:type="gramStart"/>
-      <w:r>
-        <w:rPr>
-          <w:rFonts w:ascii="Times New Roman" w:eastAsia="Times New Roman" w:hAnsi="Times New Roman" w:cs="Times New Roman"/>
-          <w:sz w:val="28"/>
-          <w:szCs w:val="28"/>
-        </w:rPr>
-        <w:t>обратимыми :</w:t>
-      </w:r>
-      <w:proofErr w:type="gramEnd"/>
-      <w:r>
-        <w:rPr>
-          <w:rFonts w:ascii="Times New Roman" w:eastAsia="Times New Roman" w:hAnsi="Times New Roman" w:cs="Times New Roman"/>
-          <w:sz w:val="28"/>
-          <w:szCs w:val="28"/>
-        </w:rPr>
-        <w:t xml:space="preserve"> Компоненты верхнего уровня не должны зависеть от компонентов нижнего уровня. Зависимости должны быть направлены от абстракций к деталям, что позволяет легко заменять или модифицировать конкретные реализации.</w:t>
+        <w:t>Зависимости должны быть обратимыми: Компоненты верхнего уровня не должны зависеть от компонентов нижнего уровня. Зависимости должны быть направлены от абстракций к деталям, что позволяет легко заменять или модифицировать конкретные реализации.</w:t>
       </w:r>
     </w:p>
     <w:p>
@@ -6387,7 +8247,7 @@
           <w:numId w:val="8"/>
         </w:numPr>
         <w:spacing w:after="0" w:line="360" w:lineRule="auto"/>
-        <w:ind w:left="0" w:right="39" w:firstLine="1133"/>
+        <w:ind w:left="0" w:right="39" w:firstLine="709"/>
         <w:jc w:val="both"/>
         <w:rPr>
           <w:rFonts w:ascii="Times New Roman" w:eastAsia="Times New Roman" w:hAnsi="Times New Roman" w:cs="Times New Roman"/>
@@ -6401,25 +8261,7 @@
           <w:sz w:val="28"/>
           <w:szCs w:val="28"/>
         </w:rPr>
-        <w:t xml:space="preserve">Однозначность </w:t>
-      </w:r>
-      <w:proofErr w:type="gramStart"/>
-      <w:r>
-        <w:rPr>
-          <w:rFonts w:ascii="Times New Roman" w:eastAsia="Times New Roman" w:hAnsi="Times New Roman" w:cs="Times New Roman"/>
-          <w:sz w:val="28"/>
-          <w:szCs w:val="28"/>
-        </w:rPr>
-        <w:t>интерфейсов :</w:t>
-      </w:r>
-      <w:proofErr w:type="gramEnd"/>
-      <w:r>
-        <w:rPr>
-          <w:rFonts w:ascii="Times New Roman" w:eastAsia="Times New Roman" w:hAnsi="Times New Roman" w:cs="Times New Roman"/>
-          <w:sz w:val="28"/>
-          <w:szCs w:val="28"/>
-        </w:rPr>
-        <w:t xml:space="preserve"> Интерфейсы между компонентами должны быть явными и четко определенными. Это помогает понять, какие методы и данные доступны для использования, и избежать неявных зависимостей.</w:t>
+        <w:t>Однозначность интерфейсов: Интерфейсы между компонентами должны быть явными и четко определенными. Это помогает понять, какие методы и данные доступны для использования, и избежать неявных зависимостей.</w:t>
       </w:r>
     </w:p>
     <w:p>
@@ -6429,7 +8271,7 @@
           <w:numId w:val="8"/>
         </w:numPr>
         <w:spacing w:after="0" w:line="360" w:lineRule="auto"/>
-        <w:ind w:left="0" w:right="39" w:firstLine="1133"/>
+        <w:ind w:left="0" w:right="39" w:firstLine="709"/>
         <w:jc w:val="both"/>
         <w:rPr>
           <w:rFonts w:ascii="Times New Roman" w:eastAsia="Times New Roman" w:hAnsi="Times New Roman" w:cs="Times New Roman"/>
@@ -6444,6 +8286,7 @@
           <w:sz w:val="28"/>
           <w:szCs w:val="28"/>
         </w:rPr>
+        <w:lastRenderedPageBreak/>
         <w:t>Тестируемость :</w:t>
       </w:r>
       <w:proofErr w:type="gramEnd"/>
@@ -6463,7 +8306,7 @@
           <w:numId w:val="8"/>
         </w:numPr>
         <w:spacing w:after="0" w:line="360" w:lineRule="auto"/>
-        <w:ind w:left="0" w:right="39" w:firstLine="1133"/>
+        <w:ind w:left="0" w:right="39" w:firstLine="709"/>
         <w:jc w:val="both"/>
         <w:rPr>
           <w:rFonts w:ascii="Times New Roman" w:eastAsia="Times New Roman" w:hAnsi="Times New Roman" w:cs="Times New Roman"/>
@@ -6505,7 +8348,7 @@
           <w:numId w:val="8"/>
         </w:numPr>
         <w:spacing w:after="0" w:line="360" w:lineRule="auto"/>
-        <w:ind w:left="0" w:right="39" w:firstLine="1133"/>
+        <w:ind w:left="0" w:right="39" w:firstLine="709"/>
         <w:jc w:val="both"/>
         <w:rPr>
           <w:rFonts w:ascii="Times New Roman" w:eastAsia="Times New Roman" w:hAnsi="Times New Roman" w:cs="Times New Roman"/>
@@ -6519,7 +8362,6 @@
           <w:sz w:val="28"/>
           <w:szCs w:val="28"/>
         </w:rPr>
-        <w:lastRenderedPageBreak/>
         <w:t>Легкость понимания и поддержки: Структура приложения должна быть понятной для разработчиков, которые присоединяются к проекту. Код должен быть хорошо документирован, и его структура должна соответствовать бизнес-логике системы.</w:t>
       </w:r>
     </w:p>
@@ -6530,7 +8372,7 @@
           <w:numId w:val="8"/>
         </w:numPr>
         <w:spacing w:after="0" w:line="360" w:lineRule="auto"/>
-        <w:ind w:left="0" w:right="39" w:firstLine="1133"/>
+        <w:ind w:left="0" w:right="39" w:firstLine="709"/>
         <w:jc w:val="both"/>
         <w:rPr>
           <w:rFonts w:ascii="Times New Roman" w:eastAsia="Times New Roman" w:hAnsi="Times New Roman" w:cs="Times New Roman"/>
@@ -6629,10 +8471,11 @@
         <w:rPr>
           <w:noProof/>
         </w:rPr>
+        <w:lastRenderedPageBreak/>
         <w:drawing>
-          <wp:inline distT="0" distB="0" distL="114300" distR="114300" wp14:anchorId="01BF5A00" wp14:editId="24EC6BFF">
+          <wp:inline distT="0" distB="0" distL="114300" distR="114300" wp14:anchorId="01BF5A00" wp14:editId="6E6B635E">
             <wp:extent cx="5002120" cy="5524500"/>
-            <wp:effectExtent l="0" t="0" r="0" b="0"/>
+            <wp:effectExtent l="0" t="0" r="9525" b="9525"/>
             <wp:docPr id="2" name="image5.png"/>
             <wp:cNvGraphicFramePr/>
             <a:graphic xmlns:a="http://schemas.openxmlformats.org/drawingml/2006/main">
@@ -6643,7 +8486,7 @@
                     <pic:cNvPicPr preferRelativeResize="0"/>
                   </pic:nvPicPr>
                   <pic:blipFill>
-                    <a:blip r:embed="rId14"/>
+                    <a:blip r:embed="rId16"/>
                     <a:srcRect r="33598"/>
                     <a:stretch>
                       <a:fillRect/>
@@ -6682,7 +8525,23 @@
           <w:sz w:val="28"/>
           <w:szCs w:val="28"/>
         </w:rPr>
-        <w:t>Рис. 7 Структура чистой архитектуры</w:t>
+        <w:t xml:space="preserve">Рис. </w:t>
+      </w:r>
+      <w:r>
+        <w:rPr>
+          <w:rFonts w:ascii="Times New Roman" w:eastAsia="Times New Roman" w:hAnsi="Times New Roman" w:cs="Times New Roman"/>
+          <w:sz w:val="28"/>
+          <w:szCs w:val="28"/>
+        </w:rPr>
+        <w:t>11</w:t>
+      </w:r>
+      <w:r>
+        <w:rPr>
+          <w:rFonts w:ascii="Times New Roman" w:eastAsia="Times New Roman" w:hAnsi="Times New Roman" w:cs="Times New Roman"/>
+          <w:sz w:val="28"/>
+          <w:szCs w:val="28"/>
+        </w:rPr>
+        <w:t xml:space="preserve"> Структура чистой архитектуры</w:t>
       </w:r>
     </w:p>
     <w:p>
@@ -7006,7 +8865,7 @@
         </w:rPr>
         <w:t xml:space="preserve"> С#: (</w:t>
       </w:r>
-      <w:hyperlink r:id="rId15">
+      <w:hyperlink r:id="rId17">
         <w:r>
           <w:rPr>
             <w:rFonts w:ascii="Times New Roman" w:eastAsia="Times New Roman" w:hAnsi="Times New Roman" w:cs="Times New Roman"/>
@@ -10629,6 +12488,7 @@
                 <w:rFonts w:ascii="Times New Roman" w:eastAsia="Times New Roman" w:hAnsi="Times New Roman" w:cs="Times New Roman"/>
                 <w:sz w:val="20"/>
                 <w:szCs w:val="20"/>
+                <w:lang w:val="en-US"/>
               </w:rPr>
             </w:pPr>
             <w:r>
@@ -10644,6 +12504,7 @@
                 <w:rFonts w:ascii="Times New Roman" w:eastAsia="Times New Roman" w:hAnsi="Times New Roman" w:cs="Times New Roman"/>
                 <w:sz w:val="20"/>
                 <w:szCs w:val="20"/>
+                <w:lang w:val="en-US"/>
               </w:rPr>
               <w:t>{</w:t>
             </w:r>
@@ -10665,6 +12526,7 @@
                 <w:rFonts w:ascii="Times New Roman" w:eastAsia="Times New Roman" w:hAnsi="Times New Roman" w:cs="Times New Roman"/>
                 <w:sz w:val="20"/>
                 <w:szCs w:val="20"/>
+                <w:lang w:val="en-US"/>
               </w:rPr>
               <w:t xml:space="preserve">        </w:t>
             </w:r>
@@ -17082,6 +18944,7 @@
                 <w:szCs w:val="20"/>
                 <w:lang w:val="en-US"/>
               </w:rPr>
+              <w:lastRenderedPageBreak/>
               <w:t xml:space="preserve">            var </w:t>
             </w:r>
             <w:proofErr w:type="spellStart"/>
@@ -24589,8 +26452,8 @@
       </w:pPr>
     </w:p>
     <w:sectPr>
-      <w:headerReference w:type="default" r:id="rId16"/>
-      <w:footerReference w:type="default" r:id="rId17"/>
+      <w:headerReference w:type="default" r:id="rId18"/>
+      <w:footerReference w:type="default" r:id="rId19"/>
       <w:pgSz w:w="11906" w:h="16838"/>
       <w:pgMar w:top="1134" w:right="850" w:bottom="1134" w:left="1701" w:header="708" w:footer="708" w:gutter="0"/>
       <w:pgNumType w:start="1"/>
@@ -25642,7 +27505,7 @@
       <w:lvlText w:val="%1."/>
       <w:lvlJc w:val="right"/>
       <w:pPr>
-        <w:ind w:left="1637" w:hanging="360"/>
+        <w:ind w:left="2912" w:hanging="360"/>
       </w:pPr>
     </w:lvl>
     <w:lvl w:ilvl="1">
@@ -26483,6 +28346,85 @@
     <w:uiPriority w:val="99"/>
     <w:rsid w:val="002E0AF2"/>
   </w:style>
+  <w:style w:type="character" w:styleId="aa">
+    <w:name w:val="annotation reference"/>
+    <w:basedOn w:val="a0"/>
+    <w:uiPriority w:val="99"/>
+    <w:semiHidden/>
+    <w:unhideWhenUsed/>
+    <w:rsid w:val="00A21670"/>
+    <w:rPr>
+      <w:sz w:val="16"/>
+      <w:szCs w:val="16"/>
+    </w:rPr>
+  </w:style>
+  <w:style w:type="paragraph" w:styleId="ab">
+    <w:name w:val="annotation text"/>
+    <w:basedOn w:val="a"/>
+    <w:link w:val="ac"/>
+    <w:uiPriority w:val="99"/>
+    <w:semiHidden/>
+    <w:unhideWhenUsed/>
+    <w:rsid w:val="00A21670"/>
+    <w:pPr>
+      <w:spacing w:line="240" w:lineRule="auto"/>
+    </w:pPr>
+    <w:rPr>
+      <w:sz w:val="20"/>
+      <w:szCs w:val="20"/>
+    </w:rPr>
+  </w:style>
+  <w:style w:type="character" w:customStyle="1" w:styleId="ac">
+    <w:name w:val="Текст примечания Знак"/>
+    <w:basedOn w:val="a0"/>
+    <w:link w:val="ab"/>
+    <w:uiPriority w:val="99"/>
+    <w:semiHidden/>
+    <w:rsid w:val="00A21670"/>
+    <w:rPr>
+      <w:sz w:val="20"/>
+      <w:szCs w:val="20"/>
+    </w:rPr>
+  </w:style>
+  <w:style w:type="paragraph" w:styleId="ad">
+    <w:name w:val="annotation subject"/>
+    <w:basedOn w:val="ab"/>
+    <w:next w:val="ab"/>
+    <w:link w:val="ae"/>
+    <w:uiPriority w:val="99"/>
+    <w:semiHidden/>
+    <w:unhideWhenUsed/>
+    <w:rsid w:val="00A21670"/>
+    <w:rPr>
+      <w:b/>
+      <w:bCs/>
+    </w:rPr>
+  </w:style>
+  <w:style w:type="character" w:customStyle="1" w:styleId="ae">
+    <w:name w:val="Тема примечания Знак"/>
+    <w:basedOn w:val="ac"/>
+    <w:link w:val="ad"/>
+    <w:uiPriority w:val="99"/>
+    <w:semiHidden/>
+    <w:rsid w:val="00A21670"/>
+    <w:rPr>
+      <w:b/>
+      <w:bCs/>
+      <w:sz w:val="20"/>
+      <w:szCs w:val="20"/>
+    </w:rPr>
+  </w:style>
+  <w:style w:type="paragraph" w:styleId="af">
+    <w:name w:val="List Paragraph"/>
+    <w:basedOn w:val="a"/>
+    <w:uiPriority w:val="34"/>
+    <w:qFormat/>
+    <w:rsid w:val="00A21670"/>
+    <w:pPr>
+      <w:ind w:left="720"/>
+      <w:contextualSpacing/>
+    </w:pPr>
+  </w:style>
 </w:styles>
 </file>
 

</xml_diff>